<commit_message>
Project descfiption exported to pdf
</commit_message>
<xml_diff>
--- a/Project_Description.docx
+++ b/Project_Description.docx
@@ -1,6 +1,6 @@
 
 <file path=word/document.xml><?xml version="1.0" encoding="utf-8"?>
-<w:document xmlns:wpc="http://schemas.microsoft.com/office/word/2010/wordprocessingCanvas" xmlns:cx="http://schemas.microsoft.com/office/drawing/2014/chartex" xmlns:cx1="http://schemas.microsoft.com/office/drawing/2015/9/8/chartex" xmlns:cx2="http://schemas.microsoft.com/office/drawing/2015/10/21/chartex" xmlns:cx3="http://schemas.microsoft.com/office/drawing/2016/5/9/chartex" xmlns:cx4="http://schemas.microsoft.com/office/drawing/2016/5/10/chartex" xmlns:cx5="http://schemas.microsoft.com/office/drawing/2016/5/11/chartex" xmlns:cx6="http://schemas.microsoft.com/office/drawing/2016/5/12/chartex" xmlns:cx7="http://schemas.microsoft.com/office/drawing/2016/5/13/chartex" xmlns:cx8="http://schemas.microsoft.com/office/drawing/2016/5/14/chartex" xmlns:mc="http://schemas.openxmlformats.org/markup-compatibility/2006" xmlns:aink="http://schemas.microsoft.com/office/drawing/2016/ink" xmlns:am3d="http://schemas.microsoft.com/office/drawing/2017/model3d" xmlns:o="urn:schemas-microsoft-com:office:office" xmlns:r="http://schemas.openxmlformats.org/officeDocument/2006/relationships" xmlns:m="http://schemas.openxmlformats.org/officeDocument/2006/math" xmlns:v="urn:schemas-microsoft-com:vml" xmlns:wp14="http://schemas.microsoft.com/office/word/2010/wordprocessingDrawing" xmlns:wp="http://schemas.openxmlformats.org/drawingml/2006/wordprocessingDrawing" xmlns:w10="urn:schemas-microsoft-com:office:word" xmlns:w="http://schemas.openxmlformats.org/wordprocessingml/2006/main" xmlns:w14="http://schemas.microsoft.com/office/word/2010/wordml" xmlns:w15="http://schemas.microsoft.com/office/word/2012/wordml" xmlns:w16cid="http://schemas.microsoft.com/office/word/2016/wordml/cid" xmlns:w16se="http://schemas.microsoft.com/office/word/2015/wordml/symex" xmlns:wpg="http://schemas.microsoft.com/office/word/2010/wordprocessingGroup" xmlns:wpi="http://schemas.microsoft.com/office/word/2010/wordprocessingInk" xmlns:wne="http://schemas.microsoft.com/office/word/2006/wordml" xmlns:wps="http://schemas.microsoft.com/office/word/2010/wordprocessingShape" mc:Ignorable="w14 w15 w16se w16cid wp14">
+<w:document xmlns:wpc="http://schemas.microsoft.com/office/word/2010/wordprocessingCanvas" xmlns:mc="http://schemas.openxmlformats.org/markup-compatibility/2006" xmlns:o="urn:schemas-microsoft-com:office:office" xmlns:r="http://schemas.openxmlformats.org/officeDocument/2006/relationships" xmlns:m="http://schemas.openxmlformats.org/officeDocument/2006/math" xmlns:v="urn:schemas-microsoft-com:vml" xmlns:wp14="http://schemas.microsoft.com/office/word/2010/wordprocessingDrawing" xmlns:wp="http://schemas.openxmlformats.org/drawingml/2006/wordprocessingDrawing" xmlns:w10="urn:schemas-microsoft-com:office:word" xmlns:w="http://schemas.openxmlformats.org/wordprocessingml/2006/main" xmlns:w14="http://schemas.microsoft.com/office/word/2010/wordml" xmlns:wpg="http://schemas.microsoft.com/office/word/2010/wordprocessingGroup" xmlns:wpi="http://schemas.microsoft.com/office/word/2010/wordprocessingInk" xmlns:wne="http://schemas.microsoft.com/office/word/2006/wordml" xmlns:wps="http://schemas.microsoft.com/office/word/2010/wordprocessingShape" mc:Ignorable="w14 wp14">
   <w:body>
     <w:p>
       <w:pPr>
@@ -130,49 +130,74 @@
           <w:b/>
           <w:sz w:val="28"/>
           <w:szCs w:val="28"/>
-        </w:rPr>
-      </w:pPr>
-      <w:proofErr w:type="spellStart"/>
+          <w:lang w:val="es-ES"/>
+        </w:rPr>
+      </w:pPr>
       <w:r>
         <w:rPr>
           <w:rFonts w:ascii="Times New Roman" w:eastAsia="Times New Roman" w:hAnsi="Times New Roman" w:cs="Times New Roman"/>
           <w:b/>
           <w:sz w:val="28"/>
           <w:szCs w:val="28"/>
-        </w:rPr>
-        <w:t>Michał</w:t>
-      </w:r>
-      <w:proofErr w:type="spellEnd"/>
-      <w:r>
+          <w:lang w:val="es-ES"/>
+        </w:rPr>
+        <w:t xml:space="preserve">Michał Karol Pompa 266494, Michaela Golhova 266099, </w:t>
+      </w:r>
+    </w:p>
+    <w:p>
+      <w:pPr>
+        <w:jc w:val="center"/>
         <w:rPr>
           <w:rFonts w:ascii="Times New Roman" w:eastAsia="Times New Roman" w:hAnsi="Times New Roman" w:cs="Times New Roman"/>
           <w:b/>
           <w:sz w:val="28"/>
           <w:szCs w:val="28"/>
-        </w:rPr>
-        <w:t xml:space="preserve"> Karol </w:t>
-      </w:r>
-      <w:proofErr w:type="spellStart"/>
+          <w:lang w:val="es-ES"/>
+        </w:rPr>
+      </w:pPr>
       <w:r>
         <w:rPr>
           <w:rFonts w:ascii="Times New Roman" w:eastAsia="Times New Roman" w:hAnsi="Times New Roman" w:cs="Times New Roman"/>
           <w:b/>
           <w:sz w:val="28"/>
           <w:szCs w:val="28"/>
-        </w:rPr>
-        <w:t>Pompa</w:t>
-      </w:r>
-      <w:proofErr w:type="spellEnd"/>
-      <w:r>
+          <w:lang w:val="es-ES"/>
+        </w:rPr>
+        <w:t>Remedios Pastor Molines 266100</w:t>
+      </w:r>
+    </w:p>
+    <w:p>
+      <w:pPr>
+        <w:jc w:val="center"/>
+        <w:rPr>
+          <w:rFonts w:ascii="Times New Roman" w:eastAsia="Times New Roman" w:hAnsi="Times New Roman" w:cs="Times New Roman"/>
+          <w:sz w:val="28"/>
+          <w:szCs w:val="28"/>
+          <w:lang w:val="es-ES"/>
+        </w:rPr>
+      </w:pPr>
+    </w:p>
+    <w:p>
+      <w:pPr>
+        <w:jc w:val="center"/>
+        <w:rPr>
+          <w:rFonts w:ascii="Times New Roman" w:eastAsia="Times New Roman" w:hAnsi="Times New Roman" w:cs="Times New Roman"/>
+          <w:sz w:val="28"/>
+          <w:szCs w:val="28"/>
+          <w:lang w:val="es-ES"/>
+        </w:rPr>
+      </w:pPr>
+    </w:p>
+    <w:p>
+      <w:pPr>
+        <w:jc w:val="center"/>
         <w:rPr>
           <w:rFonts w:ascii="Times New Roman" w:eastAsia="Times New Roman" w:hAnsi="Times New Roman" w:cs="Times New Roman"/>
           <w:b/>
           <w:sz w:val="28"/>
           <w:szCs w:val="28"/>
         </w:rPr>
-        <w:t xml:space="preserve"> 266494, Michaela </w:t>
-      </w:r>
-      <w:proofErr w:type="spellStart"/>
+      </w:pPr>
       <w:r>
         <w:rPr>
           <w:rFonts w:ascii="Times New Roman" w:eastAsia="Times New Roman" w:hAnsi="Times New Roman" w:cs="Times New Roman"/>
@@ -180,45 +205,42 @@
           <w:sz w:val="28"/>
           <w:szCs w:val="28"/>
         </w:rPr>
-        <w:t>Golhova</w:t>
-      </w:r>
-      <w:proofErr w:type="spellEnd"/>
-      <w:r>
-        <w:rPr>
-          <w:rFonts w:ascii="Times New Roman" w:eastAsia="Times New Roman" w:hAnsi="Times New Roman" w:cs="Times New Roman"/>
-          <w:b/>
+        <w:t>Supervisors:</w:t>
+      </w:r>
+    </w:p>
+    <w:p>
+      <w:pPr>
+        <w:jc w:val="center"/>
+        <w:rPr>
+          <w:rFonts w:ascii="Times New Roman" w:eastAsia="Times New Roman" w:hAnsi="Times New Roman" w:cs="Times New Roman"/>
           <w:sz w:val="28"/>
           <w:szCs w:val="28"/>
         </w:rPr>
-        <w:t xml:space="preserve"> 266099, Remedios Pastor Molines 266100</w:t>
-      </w:r>
-    </w:p>
-    <w:p>
-      <w:pPr>
-        <w:jc w:val="center"/>
+      </w:pPr>
+      <w:r>
         <w:rPr>
           <w:rFonts w:ascii="Times New Roman" w:eastAsia="Times New Roman" w:hAnsi="Times New Roman" w:cs="Times New Roman"/>
           <w:sz w:val="28"/>
           <w:szCs w:val="28"/>
         </w:rPr>
-      </w:pPr>
-    </w:p>
-    <w:p>
-      <w:pPr>
-        <w:jc w:val="center"/>
+        <w:t xml:space="preserve">Michael </w:t>
+      </w:r>
+      <w:proofErr w:type="spellStart"/>
+      <w:r>
         <w:rPr>
           <w:rFonts w:ascii="Times New Roman" w:eastAsia="Times New Roman" w:hAnsi="Times New Roman" w:cs="Times New Roman"/>
           <w:sz w:val="28"/>
           <w:szCs w:val="28"/>
         </w:rPr>
-      </w:pPr>
+        <w:t>Viuff</w:t>
+      </w:r>
+      <w:proofErr w:type="spellEnd"/>
     </w:p>
     <w:p>
       <w:pPr>
         <w:jc w:val="center"/>
         <w:rPr>
           <w:rFonts w:ascii="Times New Roman" w:eastAsia="Times New Roman" w:hAnsi="Times New Roman" w:cs="Times New Roman"/>
-          <w:b/>
           <w:sz w:val="28"/>
           <w:szCs w:val="28"/>
         </w:rPr>
@@ -226,11 +248,10 @@
       <w:r>
         <w:rPr>
           <w:rFonts w:ascii="Times New Roman" w:eastAsia="Times New Roman" w:hAnsi="Times New Roman" w:cs="Times New Roman"/>
-          <w:b/>
           <w:sz w:val="28"/>
           <w:szCs w:val="28"/>
         </w:rPr>
-        <w:t>Supervisors:</w:t>
+        <w:t>Mona Wendel Andersen</w:t>
       </w:r>
     </w:p>
     <w:p>
@@ -242,52 +263,52 @@
           <w:szCs w:val="28"/>
         </w:rPr>
       </w:pPr>
-      <w:r>
+    </w:p>
+    <w:p>
+      <w:pPr>
+        <w:jc w:val="center"/>
         <w:rPr>
           <w:rFonts w:ascii="Times New Roman" w:eastAsia="Times New Roman" w:hAnsi="Times New Roman" w:cs="Times New Roman"/>
           <w:sz w:val="28"/>
           <w:szCs w:val="28"/>
         </w:rPr>
-        <w:t xml:space="preserve">Michael </w:t>
-      </w:r>
-      <w:proofErr w:type="spellStart"/>
-      <w:r>
+      </w:pPr>
+    </w:p>
+    <w:p>
+      <w:pPr>
+        <w:jc w:val="center"/>
         <w:rPr>
           <w:rFonts w:ascii="Times New Roman" w:eastAsia="Times New Roman" w:hAnsi="Times New Roman" w:cs="Times New Roman"/>
           <w:sz w:val="28"/>
           <w:szCs w:val="28"/>
         </w:rPr>
-        <w:t>Viuff</w:t>
-      </w:r>
-      <w:proofErr w:type="spellEnd"/>
-    </w:p>
-    <w:p>
-      <w:pPr>
-        <w:jc w:val="center"/>
+      </w:pPr>
+      <w:r>
         <w:rPr>
           <w:rFonts w:ascii="Times New Roman" w:eastAsia="Times New Roman" w:hAnsi="Times New Roman" w:cs="Times New Roman"/>
           <w:sz w:val="28"/>
           <w:szCs w:val="28"/>
         </w:rPr>
-      </w:pPr>
-      <w:r>
+        <w:t>ICT Engineering</w:t>
+      </w:r>
+    </w:p>
+    <w:p>
+      <w:pPr>
+        <w:jc w:val="center"/>
         <w:rPr>
           <w:rFonts w:ascii="Times New Roman" w:eastAsia="Times New Roman" w:hAnsi="Times New Roman" w:cs="Times New Roman"/>
           <w:sz w:val="28"/>
           <w:szCs w:val="28"/>
         </w:rPr>
-        <w:t>Mona Wendel Andersen</w:t>
-      </w:r>
-    </w:p>
-    <w:p>
-      <w:pPr>
-        <w:jc w:val="center"/>
+      </w:pPr>
+      <w:r>
         <w:rPr>
           <w:rFonts w:ascii="Times New Roman" w:eastAsia="Times New Roman" w:hAnsi="Times New Roman" w:cs="Times New Roman"/>
           <w:sz w:val="28"/>
           <w:szCs w:val="28"/>
         </w:rPr>
-      </w:pPr>
+        <w:t>1st Semester</w:t>
+      </w:r>
     </w:p>
     <w:p>
       <w:pPr>
@@ -297,56 +318,10 @@
           <w:sz w:val="28"/>
           <w:szCs w:val="28"/>
         </w:rPr>
-      </w:pPr>
-    </w:p>
-    <w:p>
-      <w:pPr>
-        <w:jc w:val="center"/>
-        <w:rPr>
-          <w:rFonts w:ascii="Times New Roman" w:eastAsia="Times New Roman" w:hAnsi="Times New Roman" w:cs="Times New Roman"/>
-          <w:sz w:val="28"/>
-          <w:szCs w:val="28"/>
-        </w:rPr>
-      </w:pPr>
-      <w:r>
-        <w:rPr>
-          <w:rFonts w:ascii="Times New Roman" w:eastAsia="Times New Roman" w:hAnsi="Times New Roman" w:cs="Times New Roman"/>
-          <w:sz w:val="28"/>
-          <w:szCs w:val="28"/>
-        </w:rPr>
-        <w:t>ICT Engineering</w:t>
-      </w:r>
-    </w:p>
-    <w:p>
-      <w:pPr>
-        <w:jc w:val="center"/>
-        <w:rPr>
-          <w:rFonts w:ascii="Times New Roman" w:eastAsia="Times New Roman" w:hAnsi="Times New Roman" w:cs="Times New Roman"/>
-          <w:sz w:val="28"/>
-          <w:szCs w:val="28"/>
-        </w:rPr>
-      </w:pPr>
-      <w:r>
-        <w:rPr>
-          <w:rFonts w:ascii="Times New Roman" w:eastAsia="Times New Roman" w:hAnsi="Times New Roman" w:cs="Times New Roman"/>
-          <w:sz w:val="28"/>
-          <w:szCs w:val="28"/>
-        </w:rPr>
-        <w:t>1st Semester</w:t>
-      </w:r>
-    </w:p>
-    <w:p>
-      <w:pPr>
-        <w:jc w:val="center"/>
-        <w:rPr>
-          <w:rFonts w:ascii="Times New Roman" w:eastAsia="Times New Roman" w:hAnsi="Times New Roman" w:cs="Times New Roman"/>
-          <w:sz w:val="28"/>
-          <w:szCs w:val="28"/>
-        </w:rPr>
         <w:sectPr>
-          <w:headerReference w:type="default" r:id="rId7"/>
-          <w:footerReference w:type="default" r:id="rId8"/>
-          <w:headerReference w:type="first" r:id="rId9"/>
+          <w:headerReference w:type="default" r:id="rId8"/>
+          <w:footerReference w:type="default" r:id="rId9"/>
+          <w:headerReference w:type="first" r:id="rId10"/>
           <w:pgSz w:w="11906" w:h="16838"/>
           <w:pgMar w:top="1417" w:right="1417" w:bottom="1417" w:left="1417" w:header="0" w:footer="708" w:gutter="0"/>
           <w:pgNumType w:start="1"/>
@@ -359,7 +334,15 @@
           <w:sz w:val="28"/>
           <w:szCs w:val="28"/>
         </w:rPr>
-        <w:t>October 2017</w:t>
+        <w:t>December</w:t>
+      </w:r>
+      <w:r>
+        <w:rPr>
+          <w:rFonts w:ascii="Times New Roman" w:eastAsia="Times New Roman" w:hAnsi="Times New Roman" w:cs="Times New Roman"/>
+          <w:sz w:val="28"/>
+          <w:szCs w:val="28"/>
+        </w:rPr>
+        <w:t xml:space="preserve"> 2017</w:t>
       </w:r>
       <w:r>
         <w:br w:type="page"/>
@@ -820,6 +803,7 @@
           <w:szCs w:val="32"/>
         </w:rPr>
         <w:sectPr>
+          <w:footerReference w:type="default" r:id="rId11"/>
           <w:type w:val="continuous"/>
           <w:pgSz w:w="11906" w:h="16838"/>
           <w:pgMar w:top="1417" w:right="1417" w:bottom="1417" w:left="1417" w:header="0" w:footer="708" w:gutter="0"/>
@@ -836,6 +820,12 @@
           <w:sz w:val="32"/>
           <w:szCs w:val="32"/>
         </w:rPr>
+        <w:sectPr>
+          <w:type w:val="continuous"/>
+          <w:pgSz w:w="11906" w:h="16838"/>
+          <w:pgMar w:top="1417" w:right="1417" w:bottom="1417" w:left="1417" w:header="0" w:footer="708" w:gutter="0"/>
+          <w:cols w:space="708"/>
+        </w:sectPr>
       </w:pPr>
       <w:bookmarkStart w:id="1" w:name="_30j0zll" w:colFirst="0" w:colLast="0"/>
       <w:bookmarkEnd w:id="1"/>
@@ -916,7 +906,25 @@
           <w:sz w:val="24"/>
           <w:szCs w:val="24"/>
         </w:rPr>
-        <w:t xml:space="preserve"> ‐ Insight Awareness (VIA). VIA is a centre for spiritual events originally with a base in the Buddhist principles of meditation as an insight with awareness of what is happening as it happens. Today events at VIA also includes spiritual practices not directly linked to any religion. Such practices, to take an example meditating, can reduce stress (Psychiatry online, 2006). Furthermore taking part in lectures, seminars or workshops which are provided by VIA keeps one’s mind away from work and lets it rest and relax. What helps people even more are the trips promoted by the organization. Not only do they allow one to forget about the everyday routine, but also force one to move, breathe fresh air and spend time close to the nature. </w:t>
+        <w:t xml:space="preserve"> ‐ Insight Awareness (VIA). VIA is a centre for spiritual events originally with a base in the Buddhist principles of meditation as an insight with awareness of what is happening as it happens. Today events at VIA also includes spiritual practices not directly linked to any religion. Such practices, to take an example meditating, can reduce stress (Psychiatry online, 2006). Furthermore taking part in lectures, seminars or </w:t>
+      </w:r>
+      <w:proofErr w:type="gramStart"/>
+      <w:r>
+        <w:rPr>
+          <w:rFonts w:ascii="Times New Roman" w:eastAsia="Times New Roman" w:hAnsi="Times New Roman" w:cs="Times New Roman"/>
+          <w:sz w:val="24"/>
+          <w:szCs w:val="24"/>
+        </w:rPr>
+        <w:t>workshops which are provided by VIA keeps one’s mind away from work and lets</w:t>
+      </w:r>
+      <w:proofErr w:type="gramEnd"/>
+      <w:r>
+        <w:rPr>
+          <w:rFonts w:ascii="Times New Roman" w:eastAsia="Times New Roman" w:hAnsi="Times New Roman" w:cs="Times New Roman"/>
+          <w:sz w:val="24"/>
+          <w:szCs w:val="24"/>
+        </w:rPr>
+        <w:t xml:space="preserve"> it rest and relax. What helps people even more are the trips promoted by the organization. Not only do they allow one to forget about the everyday routine, but also force one to move, breathe fresh air and spend time close to the nature. </w:t>
       </w:r>
     </w:p>
     <w:p>
@@ -972,8 +980,36 @@
           <w:sz w:val="24"/>
           <w:szCs w:val="24"/>
         </w:rPr>
-        <w:t>information (Taylor &amp; Francis, 2017),  a computerized system would increase the range of attendance on the events. The organization is in a need of keeping track of events, members, lecturers in an easy way.  It needs a system that would store data and provide both an easy access to them (to take an example to simplify  sending emails to the members) and an easy way of sharing them (to ease promoting organized events). Moreover, a computer-based system would solve the complication of searching for proper lecturers. What is more, the system should be maintainable, what would enable Vipassana to easily add new functionalities. Even though similar systems already exist they do not meet the needs of our client. That is due to the fact that VIA expects a simple server and the existing ones are complicated.</w:t>
-      </w:r>
+        <w:t xml:space="preserve">information (Taylor &amp; Francis, 2017),  a computerized system would increase the range of attendance on the events. The organization is in a need of keeping track of events, members, lecturers in an easy way.  It needs a system that would store data and provide both an easy access to them (to take an example to </w:t>
+      </w:r>
+      <w:proofErr w:type="gramStart"/>
+      <w:r>
+        <w:rPr>
+          <w:rFonts w:ascii="Times New Roman" w:eastAsia="Times New Roman" w:hAnsi="Times New Roman" w:cs="Times New Roman"/>
+          <w:sz w:val="24"/>
+          <w:szCs w:val="24"/>
+        </w:rPr>
+        <w:t>simplify  sending</w:t>
+      </w:r>
+      <w:proofErr w:type="gramEnd"/>
+      <w:r>
+        <w:rPr>
+          <w:rFonts w:ascii="Times New Roman" w:eastAsia="Times New Roman" w:hAnsi="Times New Roman" w:cs="Times New Roman"/>
+          <w:sz w:val="24"/>
+          <w:szCs w:val="24"/>
+        </w:rPr>
+        <w:t xml:space="preserve"> emails to the members) and an easy way of sharing them (to ease promoting organized events). Moreover, a computer-based system would solve the complication of searching for proper lecturers. What is more, the system should be maintainable, what would enable Vipassana to easily add new functionalities. Even though similar systems already exist they do not meet the needs of our client. That is due to the fact that VIA expects a simple server and the existing ones are complicated.</w:t>
+      </w:r>
+    </w:p>
+    <w:p>
+      <w:pPr>
+        <w:jc w:val="both"/>
+        <w:rPr>
+          <w:rFonts w:ascii="Times New Roman" w:eastAsia="Times New Roman" w:hAnsi="Times New Roman" w:cs="Times New Roman"/>
+          <w:sz w:val="24"/>
+          <w:szCs w:val="24"/>
+        </w:rPr>
+      </w:pPr>
     </w:p>
     <w:p>
       <w:pPr>
@@ -1321,10 +1357,24 @@
           <w:sz w:val="24"/>
           <w:szCs w:val="24"/>
         </w:rPr>
-        <w:t>The system will not look for events between a specific time period.</w:t>
-      </w:r>
-      <w:bookmarkStart w:id="7" w:name="_GoBack"/>
-      <w:bookmarkEnd w:id="7"/>
+        <w:t xml:space="preserve">The system will not look for events between a specific time </w:t>
+      </w:r>
+      <w:proofErr w:type="gramStart"/>
+      <w:r>
+        <w:rPr>
+          <w:sz w:val="24"/>
+          <w:szCs w:val="24"/>
+        </w:rPr>
+        <w:t>period</w:t>
+      </w:r>
+      <w:proofErr w:type="gramEnd"/>
+      <w:r>
+        <w:rPr>
+          <w:sz w:val="24"/>
+          <w:szCs w:val="24"/>
+        </w:rPr>
+        <w:t>.</w:t>
+      </w:r>
     </w:p>
     <w:p>
       <w:pPr>
@@ -1346,9 +1396,10 @@
           <w:szCs w:val="24"/>
         </w:rPr>
         <w:sectPr>
-          <w:type w:val="continuous"/>
+          <w:footerReference w:type="default" r:id="rId12"/>
           <w:pgSz w:w="11906" w:h="16838"/>
           <w:pgMar w:top="1417" w:right="1417" w:bottom="1417" w:left="1417" w:header="0" w:footer="708" w:gutter="0"/>
+          <w:pgNumType w:start="1"/>
           <w:cols w:space="708"/>
         </w:sectPr>
       </w:pPr>
@@ -1366,8 +1417,8 @@
           <w:szCs w:val="32"/>
         </w:rPr>
       </w:pPr>
-      <w:bookmarkStart w:id="8" w:name="_3dy6vkm" w:colFirst="0" w:colLast="0"/>
-      <w:bookmarkEnd w:id="8"/>
+      <w:bookmarkStart w:id="7" w:name="_3dy6vkm" w:colFirst="0" w:colLast="0"/>
+      <w:bookmarkEnd w:id="7"/>
     </w:p>
     <w:p>
       <w:pPr>
@@ -1402,20 +1453,50 @@
     <w:tbl>
       <w:tblPr>
         <w:tblStyle w:val="a"/>
-        <w:tblW w:w="9072" w:type="dxa"/>
-        <w:tblInd w:w="0" w:type="dxa"/>
+        <w:tblW w:w="8889" w:type="dxa"/>
+        <w:tblInd w:w="15" w:type="dxa"/>
         <w:tblLayout w:type="fixed"/>
         <w:tblLook w:val="0400" w:firstRow="0" w:lastRow="0" w:firstColumn="0" w:lastColumn="0" w:noHBand="0" w:noVBand="1"/>
       </w:tblPr>
       <w:tblGrid>
-        <w:gridCol w:w="3350"/>
-        <w:gridCol w:w="2756"/>
-        <w:gridCol w:w="2966"/>
+        <w:gridCol w:w="3219"/>
+        <w:gridCol w:w="2551"/>
+        <w:gridCol w:w="3119"/>
       </w:tblGrid>
       <w:tr>
         <w:tc>
           <w:tcPr>
-            <w:tcW w:w="3350" w:type="dxa"/>
+            <w:tcW w:w="3219" w:type="dxa"/>
+            <w:tcBorders>
+              <w:top w:val="single" w:sz="8" w:space="0" w:color="000000"/>
+              <w:left w:val="single" w:sz="8" w:space="0" w:color="000000"/>
+              <w:bottom w:val="single" w:sz="8" w:space="0" w:color="000000"/>
+              <w:right w:val="single" w:sz="8" w:space="0" w:color="000000"/>
+            </w:tcBorders>
+            <w:shd w:val="clear" w:color="auto" w:fill="CCCCCC"/>
+          </w:tcPr>
+          <w:p>
+            <w:pPr>
+              <w:rPr>
+                <w:b/>
+              </w:rPr>
+            </w:pPr>
+            <w:r>
+              <w:rPr>
+                <w:b/>
+              </w:rPr>
+              <w:t>What</w:t>
+            </w:r>
+          </w:p>
+          <w:p>
+            <w:r>
+              <w:t>Partial problem</w:t>
+            </w:r>
+          </w:p>
+        </w:tc>
+        <w:tc>
+          <w:tcPr>
+            <w:tcW w:w="2551" w:type="dxa"/>
             <w:tcBorders>
               <w:top w:val="single" w:sz="8" w:space="0" w:color="000000"/>
               <w:left w:val="single" w:sz="8" w:space="0" w:color="000000"/>
@@ -1442,7 +1523,7 @@
               <w:rPr>
                 <w:b/>
               </w:rPr>
-              <w:t xml:space="preserve">What </w:t>
+              <w:t xml:space="preserve">Why </w:t>
             </w:r>
           </w:p>
           <w:p>
@@ -1454,7 +1535,7 @@
               </w:rPr>
             </w:pPr>
             <w:r>
-              <w:t>Partial problem</w:t>
+              <w:t>Why study this problem?</w:t>
             </w:r>
             <w:r>
               <w:rPr>
@@ -1466,7 +1547,7 @@
         </w:tc>
         <w:tc>
           <w:tcPr>
-            <w:tcW w:w="2756" w:type="dxa"/>
+            <w:tcW w:w="3119" w:type="dxa"/>
             <w:tcBorders>
               <w:top w:val="single" w:sz="8" w:space="0" w:color="000000"/>
               <w:left w:val="single" w:sz="8" w:space="0" w:color="000000"/>
@@ -1493,57 +1574,6 @@
               <w:rPr>
                 <w:b/>
               </w:rPr>
-              <w:t xml:space="preserve">Why </w:t>
-            </w:r>
-          </w:p>
-          <w:p>
-            <w:pPr>
-              <w:rPr>
-                <w:rFonts w:ascii="Times New Roman" w:eastAsia="Times New Roman" w:hAnsi="Times New Roman" w:cs="Times New Roman"/>
-                <w:sz w:val="24"/>
-                <w:szCs w:val="24"/>
-              </w:rPr>
-            </w:pPr>
-            <w:r>
-              <w:t>Why study this problem?</w:t>
-            </w:r>
-            <w:r>
-              <w:rPr>
-                <w:b/>
-              </w:rPr>
-              <w:t xml:space="preserve"> </w:t>
-            </w:r>
-          </w:p>
-        </w:tc>
-        <w:tc>
-          <w:tcPr>
-            <w:tcW w:w="2966" w:type="dxa"/>
-            <w:tcBorders>
-              <w:top w:val="single" w:sz="8" w:space="0" w:color="000000"/>
-              <w:left w:val="single" w:sz="8" w:space="0" w:color="000000"/>
-              <w:bottom w:val="single" w:sz="8" w:space="0" w:color="000000"/>
-              <w:right w:val="single" w:sz="8" w:space="0" w:color="000000"/>
-            </w:tcBorders>
-            <w:shd w:val="clear" w:color="auto" w:fill="CCCCCC"/>
-            <w:tcMar>
-              <w:top w:w="100" w:type="dxa"/>
-              <w:left w:w="100" w:type="dxa"/>
-              <w:bottom w:w="100" w:type="dxa"/>
-              <w:right w:w="100" w:type="dxa"/>
-            </w:tcMar>
-          </w:tcPr>
-          <w:p>
-            <w:pPr>
-              <w:rPr>
-                <w:rFonts w:ascii="Times New Roman" w:eastAsia="Times New Roman" w:hAnsi="Times New Roman" w:cs="Times New Roman"/>
-                <w:sz w:val="24"/>
-                <w:szCs w:val="24"/>
-              </w:rPr>
-            </w:pPr>
-            <w:r>
-              <w:rPr>
-                <w:b/>
-              </w:rPr>
               <w:t>Which</w:t>
             </w:r>
           </w:p>
@@ -1573,7 +1603,23 @@
       <w:tr>
         <w:tc>
           <w:tcPr>
-            <w:tcW w:w="3350" w:type="dxa"/>
+            <w:tcW w:w="3219" w:type="dxa"/>
+            <w:tcBorders>
+              <w:top w:val="single" w:sz="8" w:space="0" w:color="000000"/>
+              <w:left w:val="single" w:sz="8" w:space="0" w:color="000000"/>
+              <w:bottom w:val="single" w:sz="8" w:space="0" w:color="000000"/>
+              <w:right w:val="single" w:sz="8" w:space="0" w:color="000000"/>
+            </w:tcBorders>
+          </w:tcPr>
+          <w:p>
+            <w:r>
+              <w:t>How to store data about events, members and lecturers?</w:t>
+            </w:r>
+          </w:p>
+        </w:tc>
+        <w:tc>
+          <w:tcPr>
+            <w:tcW w:w="2551" w:type="dxa"/>
             <w:tcBorders>
               <w:top w:val="single" w:sz="8" w:space="0" w:color="000000"/>
               <w:left w:val="single" w:sz="8" w:space="0" w:color="000000"/>
@@ -1589,8 +1635,6 @@
           </w:tcPr>
           <w:p>
             <w:pPr>
-              <w:spacing w:after="160"/>
-              <w:jc w:val="both"/>
               <w:rPr>
                 <w:rFonts w:ascii="Times New Roman" w:eastAsia="Times New Roman" w:hAnsi="Times New Roman" w:cs="Times New Roman"/>
                 <w:sz w:val="24"/>
@@ -1598,13 +1642,13 @@
               </w:rPr>
             </w:pPr>
             <w:r>
-              <w:t>How to store data about events, members and lecturers?</w:t>
+              <w:t>To enable an easy access to the data</w:t>
             </w:r>
           </w:p>
         </w:tc>
         <w:tc>
           <w:tcPr>
-            <w:tcW w:w="2756" w:type="dxa"/>
+            <w:tcW w:w="3119" w:type="dxa"/>
             <w:tcBorders>
               <w:top w:val="single" w:sz="8" w:space="0" w:color="000000"/>
               <w:left w:val="single" w:sz="8" w:space="0" w:color="000000"/>
@@ -1627,13 +1671,31 @@
               </w:rPr>
             </w:pPr>
             <w:r>
-              <w:t>To enable an easy access to the data</w:t>
+              <w:t>Use objects serialization</w:t>
+            </w:r>
+          </w:p>
+        </w:tc>
+      </w:tr>
+      <w:tr>
+        <w:tc>
+          <w:tcPr>
+            <w:tcW w:w="3219" w:type="dxa"/>
+            <w:tcBorders>
+              <w:top w:val="single" w:sz="8" w:space="0" w:color="000000"/>
+              <w:left w:val="single" w:sz="8" w:space="0" w:color="000000"/>
+              <w:bottom w:val="single" w:sz="8" w:space="0" w:color="000000"/>
+              <w:right w:val="single" w:sz="8" w:space="0" w:color="000000"/>
+            </w:tcBorders>
+          </w:tcPr>
+          <w:p>
+            <w:r>
+              <w:t>How to find proper lecturers for events?</w:t>
             </w:r>
           </w:p>
         </w:tc>
         <w:tc>
           <w:tcPr>
-            <w:tcW w:w="2966" w:type="dxa"/>
+            <w:tcW w:w="2551" w:type="dxa"/>
             <w:tcBorders>
               <w:top w:val="single" w:sz="8" w:space="0" w:color="000000"/>
               <w:left w:val="single" w:sz="8" w:space="0" w:color="000000"/>
@@ -1656,15 +1718,13 @@
               </w:rPr>
             </w:pPr>
             <w:r>
-              <w:t>Use objects serialization</w:t>
+              <w:t>To save time needed to plan events</w:t>
             </w:r>
           </w:p>
         </w:tc>
-      </w:tr>
-      <w:tr>
         <w:tc>
           <w:tcPr>
-            <w:tcW w:w="3350" w:type="dxa"/>
+            <w:tcW w:w="3119" w:type="dxa"/>
             <w:tcBorders>
               <w:top w:val="single" w:sz="8" w:space="0" w:color="000000"/>
               <w:left w:val="single" w:sz="8" w:space="0" w:color="000000"/>
@@ -1680,8 +1740,6 @@
           </w:tcPr>
           <w:p>
             <w:pPr>
-              <w:spacing w:after="160"/>
-              <w:jc w:val="both"/>
               <w:rPr>
                 <w:rFonts w:ascii="Times New Roman" w:eastAsia="Times New Roman" w:hAnsi="Times New Roman" w:cs="Times New Roman"/>
                 <w:sz w:val="24"/>
@@ -1689,13 +1747,52 @@
               </w:rPr>
             </w:pPr>
             <w:r>
-              <w:t>How to find proper lecturers for events?</w:t>
+              <w:t>Use data collections and write search engine</w:t>
+            </w:r>
+          </w:p>
+          <w:p>
+            <w:pPr>
+              <w:rPr>
+                <w:rFonts w:ascii="Times New Roman" w:eastAsia="Times New Roman" w:hAnsi="Times New Roman" w:cs="Times New Roman"/>
+                <w:sz w:val="24"/>
+                <w:szCs w:val="24"/>
+              </w:rPr>
+            </w:pPr>
+            <w:r>
+              <w:t>Use</w:t>
+            </w:r>
+            <w:r>
+              <w:rPr>
+                <w:color w:val="FF0000"/>
+              </w:rPr>
+              <w:t xml:space="preserve"> </w:t>
+            </w:r>
+            <w:r>
+              <w:t>UML modelling and abstraction</w:t>
+            </w:r>
+          </w:p>
+        </w:tc>
+      </w:tr>
+      <w:tr>
+        <w:tc>
+          <w:tcPr>
+            <w:tcW w:w="3219" w:type="dxa"/>
+            <w:tcBorders>
+              <w:top w:val="single" w:sz="8" w:space="0" w:color="000000"/>
+              <w:left w:val="single" w:sz="8" w:space="0" w:color="000000"/>
+              <w:bottom w:val="single" w:sz="8" w:space="0" w:color="000000"/>
+              <w:right w:val="single" w:sz="8" w:space="0" w:color="000000"/>
+            </w:tcBorders>
+          </w:tcPr>
+          <w:p>
+            <w:r>
+              <w:t>How to make the system easy to extend and provide new functionalities?</w:t>
             </w:r>
           </w:p>
         </w:tc>
         <w:tc>
           <w:tcPr>
-            <w:tcW w:w="2756" w:type="dxa"/>
+            <w:tcW w:w="2551" w:type="dxa"/>
             <w:tcBorders>
               <w:top w:val="single" w:sz="8" w:space="0" w:color="000000"/>
               <w:left w:val="single" w:sz="8" w:space="0" w:color="000000"/>
@@ -1718,13 +1815,24 @@
               </w:rPr>
             </w:pPr>
             <w:r>
-              <w:t>To save time needed to plan events</w:t>
+              <w:t>To have the possibility of dev</w:t>
+            </w:r>
+            <w:r>
+              <w:t>eloping the system further - i.</w:t>
+            </w:r>
+            <w:r>
+              <w:t>e</w:t>
+            </w:r>
+            <w:bookmarkStart w:id="8" w:name="_GoBack"/>
+            <w:bookmarkEnd w:id="8"/>
+            <w:r>
+              <w:t xml:space="preserve">. database compatibility </w:t>
             </w:r>
           </w:p>
         </w:tc>
         <w:tc>
           <w:tcPr>
-            <w:tcW w:w="2966" w:type="dxa"/>
+            <w:tcW w:w="3119" w:type="dxa"/>
             <w:tcBorders>
               <w:top w:val="single" w:sz="8" w:space="0" w:color="000000"/>
               <w:left w:val="single" w:sz="8" w:space="0" w:color="000000"/>
@@ -1747,126 +1855,6 @@
               </w:rPr>
             </w:pPr>
             <w:r>
-              <w:t>Use data collections and write search engine</w:t>
-            </w:r>
-          </w:p>
-          <w:p>
-            <w:pPr>
-              <w:rPr>
-                <w:rFonts w:ascii="Times New Roman" w:eastAsia="Times New Roman" w:hAnsi="Times New Roman" w:cs="Times New Roman"/>
-                <w:sz w:val="24"/>
-                <w:szCs w:val="24"/>
-              </w:rPr>
-            </w:pPr>
-            <w:r>
-              <w:t>Use</w:t>
-            </w:r>
-            <w:r>
-              <w:rPr>
-                <w:color w:val="FF0000"/>
-              </w:rPr>
-              <w:t xml:space="preserve"> </w:t>
-            </w:r>
-            <w:r>
-              <w:t>UML modelling and abstraction</w:t>
-            </w:r>
-          </w:p>
-        </w:tc>
-      </w:tr>
-      <w:tr>
-        <w:tc>
-          <w:tcPr>
-            <w:tcW w:w="3350" w:type="dxa"/>
-            <w:tcBorders>
-              <w:top w:val="single" w:sz="8" w:space="0" w:color="000000"/>
-              <w:left w:val="single" w:sz="8" w:space="0" w:color="000000"/>
-              <w:bottom w:val="single" w:sz="8" w:space="0" w:color="000000"/>
-              <w:right w:val="single" w:sz="8" w:space="0" w:color="000000"/>
-            </w:tcBorders>
-            <w:tcMar>
-              <w:top w:w="100" w:type="dxa"/>
-              <w:left w:w="100" w:type="dxa"/>
-              <w:bottom w:w="100" w:type="dxa"/>
-              <w:right w:w="100" w:type="dxa"/>
-            </w:tcMar>
-          </w:tcPr>
-          <w:p>
-            <w:pPr>
-              <w:spacing w:after="160"/>
-              <w:jc w:val="both"/>
-              <w:rPr>
-                <w:rFonts w:ascii="Times New Roman" w:eastAsia="Times New Roman" w:hAnsi="Times New Roman" w:cs="Times New Roman"/>
-                <w:sz w:val="24"/>
-                <w:szCs w:val="24"/>
-              </w:rPr>
-            </w:pPr>
-            <w:r>
-              <w:t>How to make the system easy to extend and provide new functionalities?</w:t>
-            </w:r>
-          </w:p>
-        </w:tc>
-        <w:tc>
-          <w:tcPr>
-            <w:tcW w:w="2756" w:type="dxa"/>
-            <w:tcBorders>
-              <w:top w:val="single" w:sz="8" w:space="0" w:color="000000"/>
-              <w:left w:val="single" w:sz="8" w:space="0" w:color="000000"/>
-              <w:bottom w:val="single" w:sz="8" w:space="0" w:color="000000"/>
-              <w:right w:val="single" w:sz="8" w:space="0" w:color="000000"/>
-            </w:tcBorders>
-            <w:tcMar>
-              <w:top w:w="100" w:type="dxa"/>
-              <w:left w:w="100" w:type="dxa"/>
-              <w:bottom w:w="100" w:type="dxa"/>
-              <w:right w:w="100" w:type="dxa"/>
-            </w:tcMar>
-          </w:tcPr>
-          <w:p>
-            <w:pPr>
-              <w:rPr>
-                <w:rFonts w:ascii="Times New Roman" w:eastAsia="Times New Roman" w:hAnsi="Times New Roman" w:cs="Times New Roman"/>
-                <w:sz w:val="24"/>
-                <w:szCs w:val="24"/>
-              </w:rPr>
-            </w:pPr>
-            <w:r>
-              <w:t xml:space="preserve">To have the possibility of developing the system further - </w:t>
-            </w:r>
-            <w:proofErr w:type="spellStart"/>
-            <w:r>
-              <w:t>i</w:t>
-            </w:r>
-            <w:proofErr w:type="spellEnd"/>
-            <w:r>
-              <w:t xml:space="preserve">. e. database compatibility </w:t>
-            </w:r>
-          </w:p>
-        </w:tc>
-        <w:tc>
-          <w:tcPr>
-            <w:tcW w:w="2966" w:type="dxa"/>
-            <w:tcBorders>
-              <w:top w:val="single" w:sz="8" w:space="0" w:color="000000"/>
-              <w:left w:val="single" w:sz="8" w:space="0" w:color="000000"/>
-              <w:bottom w:val="single" w:sz="8" w:space="0" w:color="000000"/>
-              <w:right w:val="single" w:sz="8" w:space="0" w:color="000000"/>
-            </w:tcBorders>
-            <w:tcMar>
-              <w:top w:w="100" w:type="dxa"/>
-              <w:left w:w="100" w:type="dxa"/>
-              <w:bottom w:w="100" w:type="dxa"/>
-              <w:right w:w="100" w:type="dxa"/>
-            </w:tcMar>
-          </w:tcPr>
-          <w:p>
-            <w:pPr>
-              <w:rPr>
-                <w:rFonts w:ascii="Times New Roman" w:eastAsia="Times New Roman" w:hAnsi="Times New Roman" w:cs="Times New Roman"/>
-                <w:sz w:val="24"/>
-                <w:szCs w:val="24"/>
-              </w:rPr>
-            </w:pPr>
-            <w:r>
               <w:t xml:space="preserve">Use UML modelling and objects serialization </w:t>
             </w:r>
           </w:p>
@@ -1882,6 +1870,8 @@
           <w:szCs w:val="24"/>
         </w:rPr>
       </w:pPr>
+      <w:bookmarkStart w:id="9" w:name="_1t3h5sf" w:colFirst="0" w:colLast="0"/>
+      <w:bookmarkEnd w:id="9"/>
     </w:p>
     <w:p>
       <w:pPr>
@@ -1893,8 +1883,6 @@
           <w:szCs w:val="32"/>
         </w:rPr>
       </w:pPr>
-      <w:bookmarkStart w:id="9" w:name="_1t3h5sf" w:colFirst="0" w:colLast="0"/>
-      <w:bookmarkEnd w:id="9"/>
       <w:r>
         <w:rPr>
           <w:rFonts w:ascii="Times New Roman" w:eastAsia="Times New Roman" w:hAnsi="Times New Roman" w:cs="Times New Roman"/>
@@ -3079,38 +3067,7 @@
     </w:p>
     <w:p>
       <w:pPr>
-        <w:jc w:val="both"/>
-        <w:rPr>
-          <w:rFonts w:ascii="Times New Roman" w:eastAsia="Times New Roman" w:hAnsi="Times New Roman" w:cs="Times New Roman"/>
-          <w:sz w:val="24"/>
-          <w:szCs w:val="24"/>
-        </w:rPr>
-      </w:pPr>
-    </w:p>
-    <w:p>
-      <w:pPr>
-        <w:jc w:val="both"/>
-        <w:rPr>
-          <w:rFonts w:ascii="Times New Roman" w:eastAsia="Times New Roman" w:hAnsi="Times New Roman" w:cs="Times New Roman"/>
-          <w:sz w:val="24"/>
-          <w:szCs w:val="24"/>
-        </w:rPr>
-      </w:pPr>
-    </w:p>
-    <w:p>
-      <w:pPr>
-        <w:widowControl w:val="0"/>
-        <w:spacing w:after="0"/>
-        <w:sectPr>
-          <w:type w:val="continuous"/>
-          <w:pgSz w:w="11906" w:h="16838"/>
-          <w:pgMar w:top="1417" w:right="1417" w:bottom="1417" w:left="1417" w:header="0" w:footer="708" w:gutter="0"/>
-          <w:cols w:space="708"/>
-        </w:sectPr>
-      </w:pPr>
-    </w:p>
-    <w:p>
-      <w:pPr>
+        <w:spacing w:after="480"/>
         <w:jc w:val="both"/>
         <w:rPr>
           <w:rFonts w:ascii="Times New Roman" w:eastAsia="Times New Roman" w:hAnsi="Times New Roman" w:cs="Times New Roman"/>
@@ -3119,59 +3076,16 @@
           <w:szCs w:val="32"/>
         </w:rPr>
       </w:pPr>
-    </w:p>
-    <w:p>
-      <w:pPr>
-        <w:widowControl w:val="0"/>
-        <w:spacing w:after="0"/>
+      <w:bookmarkStart w:id="11" w:name="_2s8eyo1" w:colFirst="0" w:colLast="0"/>
+      <w:bookmarkEnd w:id="11"/>
+      <w:r>
         <w:rPr>
           <w:rFonts w:ascii="Times New Roman" w:eastAsia="Times New Roman" w:hAnsi="Times New Roman" w:cs="Times New Roman"/>
           <w:b/>
           <w:sz w:val="32"/>
           <w:szCs w:val="32"/>
         </w:rPr>
-        <w:sectPr>
-          <w:type w:val="continuous"/>
-          <w:pgSz w:w="11906" w:h="16838"/>
-          <w:pgMar w:top="1417" w:right="1417" w:bottom="1417" w:left="1417" w:header="0" w:footer="708" w:gutter="0"/>
-          <w:cols w:space="708"/>
-        </w:sectPr>
-      </w:pPr>
-      <w:r>
-        <w:br w:type="page"/>
-      </w:r>
-    </w:p>
-    <w:p>
-      <w:pPr>
-        <w:jc w:val="both"/>
-        <w:rPr>
-          <w:rFonts w:ascii="Times New Roman" w:eastAsia="Times New Roman" w:hAnsi="Times New Roman" w:cs="Times New Roman"/>
-          <w:b/>
-          <w:sz w:val="32"/>
-          <w:szCs w:val="32"/>
-        </w:rPr>
-      </w:pPr>
-      <w:bookmarkStart w:id="11" w:name="_2s8eyo1" w:colFirst="0" w:colLast="0"/>
-      <w:bookmarkEnd w:id="11"/>
-    </w:p>
-    <w:p>
-      <w:pPr>
-        <w:spacing w:after="480"/>
-        <w:jc w:val="both"/>
-        <w:rPr>
-          <w:rFonts w:ascii="Times New Roman" w:eastAsia="Times New Roman" w:hAnsi="Times New Roman" w:cs="Times New Roman"/>
-          <w:b/>
-          <w:sz w:val="32"/>
-          <w:szCs w:val="32"/>
-        </w:rPr>
-      </w:pPr>
-      <w:r>
-        <w:rPr>
-          <w:rFonts w:ascii="Times New Roman" w:eastAsia="Times New Roman" w:hAnsi="Times New Roman" w:cs="Times New Roman"/>
-          <w:b/>
-          <w:sz w:val="32"/>
-          <w:szCs w:val="32"/>
-        </w:rPr>
+        <w:lastRenderedPageBreak/>
         <w:t>Sources of information</w:t>
       </w:r>
     </w:p>
@@ -3191,8 +3105,18 @@
           <w:sz w:val="24"/>
           <w:szCs w:val="24"/>
         </w:rPr>
-        <w:t>WHO | Stress at the workplace. 2017. WHO | Stress at the workplace. [ONLINE] Available at: http://www.who.int/occupational_health/topics/stressatwp/en/. [Accessed 05 October 2017].</w:t>
-      </w:r>
+        <w:t xml:space="preserve">WHO | Stress at the workplace. 2017. WHO | Stress at the workplace. [ONLINE] Available at: http://www.who.int/occupational_health/topics/stressatwp/en/. </w:t>
+      </w:r>
+      <w:proofErr w:type="gramStart"/>
+      <w:r>
+        <w:rPr>
+          <w:rFonts w:ascii="Times New Roman" w:eastAsia="Times New Roman" w:hAnsi="Times New Roman" w:cs="Times New Roman"/>
+          <w:sz w:val="24"/>
+          <w:szCs w:val="24"/>
+        </w:rPr>
+        <w:t>[Accessed 05 October 2017].</w:t>
+      </w:r>
+      <w:proofErr w:type="gramEnd"/>
     </w:p>
     <w:p>
       <w:pPr>
@@ -3204,14 +3128,34 @@
           <w:szCs w:val="24"/>
         </w:rPr>
       </w:pPr>
-      <w:r>
-        <w:rPr>
-          <w:rFonts w:ascii="Times New Roman" w:eastAsia="Times New Roman" w:hAnsi="Times New Roman" w:cs="Times New Roman"/>
-          <w:sz w:val="24"/>
-          <w:szCs w:val="24"/>
-        </w:rPr>
-        <w:t>World Health Organization. 2017. WHO | World Mental Health Day 2017. [ONLINE] Available at: http://www.who.int/mental_health/world-mental-health-day/2017/en/. [Accessed 05 October 2017].</w:t>
-      </w:r>
+      <w:proofErr w:type="gramStart"/>
+      <w:r>
+        <w:rPr>
+          <w:rFonts w:ascii="Times New Roman" w:eastAsia="Times New Roman" w:hAnsi="Times New Roman" w:cs="Times New Roman"/>
+          <w:sz w:val="24"/>
+          <w:szCs w:val="24"/>
+        </w:rPr>
+        <w:t>World Health Organization.</w:t>
+      </w:r>
+      <w:proofErr w:type="gramEnd"/>
+      <w:r>
+        <w:rPr>
+          <w:rFonts w:ascii="Times New Roman" w:eastAsia="Times New Roman" w:hAnsi="Times New Roman" w:cs="Times New Roman"/>
+          <w:sz w:val="24"/>
+          <w:szCs w:val="24"/>
+        </w:rPr>
+        <w:t xml:space="preserve"> 2017. WHO | World Mental Health Day 2017. [ONLINE] Available at: http://www.who.int/mental_health/world-mental-health-day/2017/en/. </w:t>
+      </w:r>
+      <w:proofErr w:type="gramStart"/>
+      <w:r>
+        <w:rPr>
+          <w:rFonts w:ascii="Times New Roman" w:eastAsia="Times New Roman" w:hAnsi="Times New Roman" w:cs="Times New Roman"/>
+          <w:sz w:val="24"/>
+          <w:szCs w:val="24"/>
+        </w:rPr>
+        <w:t>[Accessed 05 October 2017].</w:t>
+      </w:r>
+      <w:proofErr w:type="gramEnd"/>
     </w:p>
     <w:p>
       <w:pPr>
@@ -3222,15 +3166,25 @@
           <w:szCs w:val="24"/>
         </w:rPr>
       </w:pPr>
-      <w:r>
-        <w:rPr>
-          <w:rFonts w:ascii="Times New Roman" w:eastAsia="Times New Roman" w:hAnsi="Times New Roman" w:cs="Times New Roman"/>
-          <w:sz w:val="24"/>
-          <w:szCs w:val="24"/>
-        </w:rPr>
-        <w:t>Psychiatry online. 2006 [ONLINE] Available at:</w:t>
-      </w:r>
-      <w:hyperlink r:id="rId10">
+      <w:proofErr w:type="gramStart"/>
+      <w:r>
+        <w:rPr>
+          <w:rFonts w:ascii="Times New Roman" w:eastAsia="Times New Roman" w:hAnsi="Times New Roman" w:cs="Times New Roman"/>
+          <w:sz w:val="24"/>
+          <w:szCs w:val="24"/>
+        </w:rPr>
+        <w:t>Psychiatry online.</w:t>
+      </w:r>
+      <w:proofErr w:type="gramEnd"/>
+      <w:r>
+        <w:rPr>
+          <w:rFonts w:ascii="Times New Roman" w:eastAsia="Times New Roman" w:hAnsi="Times New Roman" w:cs="Times New Roman"/>
+          <w:sz w:val="24"/>
+          <w:szCs w:val="24"/>
+        </w:rPr>
+        <w:t xml:space="preserve"> 2006 [ONLINE] Available at:</w:t>
+      </w:r>
+      <w:hyperlink r:id="rId13">
         <w:r>
           <w:rPr>
             <w:rFonts w:ascii="Times New Roman" w:eastAsia="Times New Roman" w:hAnsi="Times New Roman" w:cs="Times New Roman"/>
@@ -3241,7 +3195,7 @@
           <w:t xml:space="preserve"> </w:t>
         </w:r>
       </w:hyperlink>
-      <w:hyperlink r:id="rId11">
+      <w:hyperlink r:id="rId14">
         <w:r>
           <w:rPr>
             <w:rFonts w:ascii="Times New Roman" w:eastAsia="Times New Roman" w:hAnsi="Times New Roman" w:cs="Times New Roman"/>
@@ -3257,8 +3211,18 @@
           <w:sz w:val="24"/>
           <w:szCs w:val="24"/>
         </w:rPr>
-        <w:t>. [Accessed 05 October 2017].</w:t>
-      </w:r>
+        <w:t xml:space="preserve">. </w:t>
+      </w:r>
+      <w:proofErr w:type="gramStart"/>
+      <w:r>
+        <w:rPr>
+          <w:rFonts w:ascii="Times New Roman" w:eastAsia="Times New Roman" w:hAnsi="Times New Roman" w:cs="Times New Roman"/>
+          <w:sz w:val="24"/>
+          <w:szCs w:val="24"/>
+        </w:rPr>
+        <w:t>[Accessed 05 October 2017].</w:t>
+      </w:r>
+      <w:proofErr w:type="gramEnd"/>
     </w:p>
     <w:p>
       <w:pPr>
@@ -3269,13 +3233,59 @@
           <w:szCs w:val="24"/>
         </w:rPr>
       </w:pPr>
-      <w:r>
-        <w:rPr>
-          <w:rFonts w:ascii="Times New Roman" w:eastAsia="Times New Roman" w:hAnsi="Times New Roman" w:cs="Times New Roman"/>
-          <w:sz w:val="24"/>
-          <w:szCs w:val="24"/>
-        </w:rPr>
-        <w:t>Taylor &amp; Francis. (2017). A Model of Consumer Choice of the Internet as an Information Source. [online] Available at: http://www.tandfonline.com/doi/abs/10.1080/10864415.2001.11044217 [Accessed 05 October 2017].</w:t>
+      <w:proofErr w:type="gramStart"/>
+      <w:r>
+        <w:rPr>
+          <w:rFonts w:ascii="Times New Roman" w:eastAsia="Times New Roman" w:hAnsi="Times New Roman" w:cs="Times New Roman"/>
+          <w:sz w:val="24"/>
+          <w:szCs w:val="24"/>
+        </w:rPr>
+        <w:t>Taylor &amp; Francis.</w:t>
+      </w:r>
+      <w:proofErr w:type="gramEnd"/>
+      <w:r>
+        <w:rPr>
+          <w:rFonts w:ascii="Times New Roman" w:eastAsia="Times New Roman" w:hAnsi="Times New Roman" w:cs="Times New Roman"/>
+          <w:sz w:val="24"/>
+          <w:szCs w:val="24"/>
+        </w:rPr>
+        <w:t xml:space="preserve"> </w:t>
+      </w:r>
+      <w:proofErr w:type="gramStart"/>
+      <w:r>
+        <w:rPr>
+          <w:rFonts w:ascii="Times New Roman" w:eastAsia="Times New Roman" w:hAnsi="Times New Roman" w:cs="Times New Roman"/>
+          <w:sz w:val="24"/>
+          <w:szCs w:val="24"/>
+        </w:rPr>
+        <w:t>(2017). A Model of Consumer Choice of the Internet as an Information Source.</w:t>
+      </w:r>
+      <w:proofErr w:type="gramEnd"/>
+      <w:r>
+        <w:rPr>
+          <w:rFonts w:ascii="Times New Roman" w:eastAsia="Times New Roman" w:hAnsi="Times New Roman" w:cs="Times New Roman"/>
+          <w:sz w:val="24"/>
+          <w:szCs w:val="24"/>
+        </w:rPr>
+        <w:t xml:space="preserve"> [</w:t>
+      </w:r>
+      <w:proofErr w:type="gramStart"/>
+      <w:r>
+        <w:rPr>
+          <w:rFonts w:ascii="Times New Roman" w:eastAsia="Times New Roman" w:hAnsi="Times New Roman" w:cs="Times New Roman"/>
+          <w:sz w:val="24"/>
+          <w:szCs w:val="24"/>
+        </w:rPr>
+        <w:t>online</w:t>
+      </w:r>
+      <w:proofErr w:type="gramEnd"/>
+      <w:r>
+        <w:rPr>
+          <w:rFonts w:ascii="Times New Roman" w:eastAsia="Times New Roman" w:hAnsi="Times New Roman" w:cs="Times New Roman"/>
+          <w:sz w:val="24"/>
+          <w:szCs w:val="24"/>
+        </w:rPr>
+        <w:t>] Available at: http://www.tandfonline.com/doi/abs/10.1080/10864415.2001.11044217 [Accessed 05 October 2017].</w:t>
       </w:r>
     </w:p>
     <w:p>
@@ -3454,7 +3464,7 @@
 </file>
 
 <file path=word/endnotes.xml><?xml version="1.0" encoding="utf-8"?>
-<w:endnotes xmlns:wpc="http://schemas.microsoft.com/office/word/2010/wordprocessingCanvas" xmlns:cx="http://schemas.microsoft.com/office/drawing/2014/chartex" xmlns:cx1="http://schemas.microsoft.com/office/drawing/2015/9/8/chartex" xmlns:cx2="http://schemas.microsoft.com/office/drawing/2015/10/21/chartex" xmlns:cx3="http://schemas.microsoft.com/office/drawing/2016/5/9/chartex" xmlns:cx4="http://schemas.microsoft.com/office/drawing/2016/5/10/chartex" xmlns:cx5="http://schemas.microsoft.com/office/drawing/2016/5/11/chartex" xmlns:cx6="http://schemas.microsoft.com/office/drawing/2016/5/12/chartex" xmlns:cx7="http://schemas.microsoft.com/office/drawing/2016/5/13/chartex" xmlns:cx8="http://schemas.microsoft.com/office/drawing/2016/5/14/chartex" xmlns:mc="http://schemas.openxmlformats.org/markup-compatibility/2006" xmlns:aink="http://schemas.microsoft.com/office/drawing/2016/ink" xmlns:am3d="http://schemas.microsoft.com/office/drawing/2017/model3d" xmlns:o="urn:schemas-microsoft-com:office:office" xmlns:r="http://schemas.openxmlformats.org/officeDocument/2006/relationships" xmlns:m="http://schemas.openxmlformats.org/officeDocument/2006/math" xmlns:v="urn:schemas-microsoft-com:vml" xmlns:wp14="http://schemas.microsoft.com/office/word/2010/wordprocessingDrawing" xmlns:wp="http://schemas.openxmlformats.org/drawingml/2006/wordprocessingDrawing" xmlns:w10="urn:schemas-microsoft-com:office:word" xmlns:w="http://schemas.openxmlformats.org/wordprocessingml/2006/main" xmlns:w14="http://schemas.microsoft.com/office/word/2010/wordml" xmlns:w15="http://schemas.microsoft.com/office/word/2012/wordml" xmlns:w16cid="http://schemas.microsoft.com/office/word/2016/wordml/cid" xmlns:w16se="http://schemas.microsoft.com/office/word/2015/wordml/symex" xmlns:wpg="http://schemas.microsoft.com/office/word/2010/wordprocessingGroup" xmlns:wpi="http://schemas.microsoft.com/office/word/2010/wordprocessingInk" xmlns:wne="http://schemas.microsoft.com/office/word/2006/wordml" xmlns:wps="http://schemas.microsoft.com/office/word/2010/wordprocessingShape" mc:Ignorable="w14 w15 w16se w16cid wp14">
+<w:endnotes xmlns:wpc="http://schemas.microsoft.com/office/word/2010/wordprocessingCanvas" xmlns:mc="http://schemas.openxmlformats.org/markup-compatibility/2006" xmlns:o="urn:schemas-microsoft-com:office:office" xmlns:r="http://schemas.openxmlformats.org/officeDocument/2006/relationships" xmlns:m="http://schemas.openxmlformats.org/officeDocument/2006/math" xmlns:v="urn:schemas-microsoft-com:vml" xmlns:wp14="http://schemas.microsoft.com/office/word/2010/wordprocessingDrawing" xmlns:wp="http://schemas.openxmlformats.org/drawingml/2006/wordprocessingDrawing" xmlns:w10="urn:schemas-microsoft-com:office:word" xmlns:w="http://schemas.openxmlformats.org/wordprocessingml/2006/main" xmlns:w14="http://schemas.microsoft.com/office/word/2010/wordml" xmlns:wpg="http://schemas.microsoft.com/office/word/2010/wordprocessingGroup" xmlns:wpi="http://schemas.microsoft.com/office/word/2010/wordprocessingInk" xmlns:wne="http://schemas.microsoft.com/office/word/2006/wordml" xmlns:wps="http://schemas.microsoft.com/office/word/2010/wordprocessingShape" mc:Ignorable="w14 wp14">
   <w:endnote w:type="separator" w:id="-1">
     <w:p>
       <w:pPr>
@@ -3479,32 +3489,121 @@
 </file>
 
 <file path=word/footer1.xml><?xml version="1.0" encoding="utf-8"?>
-<w:ftr xmlns:wpc="http://schemas.microsoft.com/office/word/2010/wordprocessingCanvas" xmlns:cx="http://schemas.microsoft.com/office/drawing/2014/chartex" xmlns:cx1="http://schemas.microsoft.com/office/drawing/2015/9/8/chartex" xmlns:cx2="http://schemas.microsoft.com/office/drawing/2015/10/21/chartex" xmlns:cx3="http://schemas.microsoft.com/office/drawing/2016/5/9/chartex" xmlns:cx4="http://schemas.microsoft.com/office/drawing/2016/5/10/chartex" xmlns:cx5="http://schemas.microsoft.com/office/drawing/2016/5/11/chartex" xmlns:cx6="http://schemas.microsoft.com/office/drawing/2016/5/12/chartex" xmlns:cx7="http://schemas.microsoft.com/office/drawing/2016/5/13/chartex" xmlns:cx8="http://schemas.microsoft.com/office/drawing/2016/5/14/chartex" xmlns:mc="http://schemas.openxmlformats.org/markup-compatibility/2006" xmlns:aink="http://schemas.microsoft.com/office/drawing/2016/ink" xmlns:am3d="http://schemas.microsoft.com/office/drawing/2017/model3d" xmlns:o="urn:schemas-microsoft-com:office:office" xmlns:r="http://schemas.openxmlformats.org/officeDocument/2006/relationships" xmlns:m="http://schemas.openxmlformats.org/officeDocument/2006/math" xmlns:v="urn:schemas-microsoft-com:vml" xmlns:wp14="http://schemas.microsoft.com/office/word/2010/wordprocessingDrawing" xmlns:wp="http://schemas.openxmlformats.org/drawingml/2006/wordprocessingDrawing" xmlns:w10="urn:schemas-microsoft-com:office:word" xmlns:w="http://schemas.openxmlformats.org/wordprocessingml/2006/main" xmlns:w14="http://schemas.microsoft.com/office/word/2010/wordml" xmlns:w15="http://schemas.microsoft.com/office/word/2012/wordml" xmlns:w16cid="http://schemas.microsoft.com/office/word/2016/wordml/cid" xmlns:w16se="http://schemas.microsoft.com/office/word/2015/wordml/symex" xmlns:wpg="http://schemas.microsoft.com/office/word/2010/wordprocessingGroup" xmlns:wpi="http://schemas.microsoft.com/office/word/2010/wordprocessingInk" xmlns:wne="http://schemas.microsoft.com/office/word/2006/wordml" xmlns:wps="http://schemas.microsoft.com/office/word/2010/wordprocessingShape" mc:Ignorable="w14 w15 w16se w16cid wp14">
+<w:ftr xmlns:wpc="http://schemas.microsoft.com/office/word/2010/wordprocessingCanvas" xmlns:mc="http://schemas.openxmlformats.org/markup-compatibility/2006" xmlns:o="urn:schemas-microsoft-com:office:office" xmlns:r="http://schemas.openxmlformats.org/officeDocument/2006/relationships" xmlns:m="http://schemas.openxmlformats.org/officeDocument/2006/math" xmlns:v="urn:schemas-microsoft-com:vml" xmlns:wp14="http://schemas.microsoft.com/office/word/2010/wordprocessingDrawing" xmlns:wp="http://schemas.openxmlformats.org/drawingml/2006/wordprocessingDrawing" xmlns:w10="urn:schemas-microsoft-com:office:word" xmlns:w="http://schemas.openxmlformats.org/wordprocessingml/2006/main" xmlns:w14="http://schemas.microsoft.com/office/word/2010/wordml" xmlns:wpg="http://schemas.microsoft.com/office/word/2010/wordprocessingGroup" xmlns:wpi="http://schemas.microsoft.com/office/word/2010/wordprocessingInk" xmlns:wne="http://schemas.microsoft.com/office/word/2006/wordml" xmlns:wps="http://schemas.microsoft.com/office/word/2010/wordprocessingShape" mc:Ignorable="w14 wp14">
   <w:p>
     <w:pPr>
-      <w:tabs>
-        <w:tab w:val="center" w:pos="4536"/>
-        <w:tab w:val="right" w:pos="9072"/>
-      </w:tabs>
-      <w:spacing w:after="0" w:line="240" w:lineRule="auto"/>
+      <w:pStyle w:val="Pta"/>
       <w:jc w:val="right"/>
     </w:pPr>
   </w:p>
   <w:p>
     <w:pPr>
       <w:tabs>
-        <w:tab w:val="center" w:pos="4536"/>
-        <w:tab w:val="right" w:pos="9072"/>
+        <w:tab w:val="left" w:pos="1716"/>
       </w:tabs>
-      <w:spacing w:after="0" w:line="240" w:lineRule="auto"/>
-      <w:jc w:val="right"/>
+      <w:spacing w:after="1416" w:line="240" w:lineRule="auto"/>
     </w:pPr>
+    <w:r>
+      <w:tab/>
+    </w:r>
   </w:p>
+</w:ftr>
+</file>
+
+<file path=word/footer2.xml><?xml version="1.0" encoding="utf-8"?>
+<w:ftr xmlns:wpc="http://schemas.microsoft.com/office/word/2010/wordprocessingCanvas" xmlns:mc="http://schemas.openxmlformats.org/markup-compatibility/2006" xmlns:o="urn:schemas-microsoft-com:office:office" xmlns:r="http://schemas.openxmlformats.org/officeDocument/2006/relationships" xmlns:m="http://schemas.openxmlformats.org/officeDocument/2006/math" xmlns:v="urn:schemas-microsoft-com:vml" xmlns:wp14="http://schemas.microsoft.com/office/word/2010/wordprocessingDrawing" xmlns:wp="http://schemas.openxmlformats.org/drawingml/2006/wordprocessingDrawing" xmlns:w10="urn:schemas-microsoft-com:office:word" xmlns:w="http://schemas.openxmlformats.org/wordprocessingml/2006/main" xmlns:w14="http://schemas.microsoft.com/office/word/2010/wordml" xmlns:wpg="http://schemas.microsoft.com/office/word/2010/wordprocessingGroup" xmlns:wpi="http://schemas.microsoft.com/office/word/2010/wordprocessingInk" xmlns:wne="http://schemas.microsoft.com/office/word/2006/wordml" xmlns:wps="http://schemas.microsoft.com/office/word/2010/wordprocessingShape" mc:Ignorable="w14 wp14">
+  <w:sdt>
+    <w:sdtPr>
+      <w:id w:val="694817441"/>
+      <w:docPartObj>
+        <w:docPartGallery w:val="Page Numbers (Bottom of Page)"/>
+        <w:docPartUnique/>
+      </w:docPartObj>
+    </w:sdtPr>
+    <w:sdtContent>
+      <w:p>
+        <w:pPr>
+          <w:pStyle w:val="Pta"/>
+          <w:jc w:val="right"/>
+        </w:pPr>
+        <w:r>
+          <w:fldChar w:fldCharType="begin"/>
+        </w:r>
+        <w:r>
+          <w:instrText>PAGE   \* MERGEFORMAT</w:instrText>
+        </w:r>
+        <w:r>
+          <w:fldChar w:fldCharType="separate"/>
+        </w:r>
+        <w:r>
+          <w:rPr>
+            <w:noProof/>
+            <w:lang w:val="sk-SK"/>
+          </w:rPr>
+          <w:t>2</w:t>
+        </w:r>
+        <w:r>
+          <w:fldChar w:fldCharType="end"/>
+        </w:r>
+      </w:p>
+    </w:sdtContent>
+  </w:sdt>
   <w:p>
     <w:pPr>
       <w:tabs>
-        <w:tab w:val="center" w:pos="4536"/>
-        <w:tab w:val="right" w:pos="9072"/>
+        <w:tab w:val="left" w:pos="1716"/>
+      </w:tabs>
+      <w:spacing w:after="1416" w:line="240" w:lineRule="auto"/>
+    </w:pPr>
+    <w:r>
+      <w:tab/>
+    </w:r>
+  </w:p>
+</w:ftr>
+</file>
+
+<file path=word/footer3.xml><?xml version="1.0" encoding="utf-8"?>
+<w:ftr xmlns:wpc="http://schemas.microsoft.com/office/word/2010/wordprocessingCanvas" xmlns:mc="http://schemas.openxmlformats.org/markup-compatibility/2006" xmlns:o="urn:schemas-microsoft-com:office:office" xmlns:r="http://schemas.openxmlformats.org/officeDocument/2006/relationships" xmlns:m="http://schemas.openxmlformats.org/officeDocument/2006/math" xmlns:v="urn:schemas-microsoft-com:vml" xmlns:wp14="http://schemas.microsoft.com/office/word/2010/wordprocessingDrawing" xmlns:wp="http://schemas.openxmlformats.org/drawingml/2006/wordprocessingDrawing" xmlns:w10="urn:schemas-microsoft-com:office:word" xmlns:w="http://schemas.openxmlformats.org/wordprocessingml/2006/main" xmlns:w14="http://schemas.microsoft.com/office/word/2010/wordml" xmlns:wpg="http://schemas.microsoft.com/office/word/2010/wordprocessingGroup" xmlns:wpi="http://schemas.microsoft.com/office/word/2010/wordprocessingInk" xmlns:wne="http://schemas.microsoft.com/office/word/2006/wordml" xmlns:wps="http://schemas.microsoft.com/office/word/2010/wordprocessingShape" mc:Ignorable="w14 wp14">
+  <w:sdt>
+    <w:sdtPr>
+      <w:id w:val="-1537034473"/>
+      <w:docPartObj>
+        <w:docPartGallery w:val="Page Numbers (Bottom of Page)"/>
+        <w:docPartUnique/>
+      </w:docPartObj>
+    </w:sdtPr>
+    <w:sdtContent>
+      <w:p>
+        <w:pPr>
+          <w:pStyle w:val="Pta"/>
+          <w:jc w:val="right"/>
+        </w:pPr>
+        <w:r>
+          <w:fldChar w:fldCharType="begin"/>
+        </w:r>
+        <w:r>
+          <w:instrText>PAGE   \* MERGEFORMAT</w:instrText>
+        </w:r>
+        <w:r>
+          <w:fldChar w:fldCharType="separate"/>
+        </w:r>
+        <w:r>
+          <w:rPr>
+            <w:noProof/>
+            <w:lang w:val="sk-SK"/>
+          </w:rPr>
+          <w:t>3</w:t>
+        </w:r>
+        <w:r>
+          <w:fldChar w:fldCharType="end"/>
+        </w:r>
+      </w:p>
+    </w:sdtContent>
+  </w:sdt>
+  <w:p>
+    <w:pPr>
+      <w:tabs>
+        <w:tab w:val="left" w:pos="1716"/>
       </w:tabs>
       <w:spacing w:after="1416" w:line="240" w:lineRule="auto"/>
     </w:pPr>
@@ -3513,7 +3612,7 @@
 </file>
 
 <file path=word/footnotes.xml><?xml version="1.0" encoding="utf-8"?>
-<w:footnotes xmlns:wpc="http://schemas.microsoft.com/office/word/2010/wordprocessingCanvas" xmlns:cx="http://schemas.microsoft.com/office/drawing/2014/chartex" xmlns:cx1="http://schemas.microsoft.com/office/drawing/2015/9/8/chartex" xmlns:cx2="http://schemas.microsoft.com/office/drawing/2015/10/21/chartex" xmlns:cx3="http://schemas.microsoft.com/office/drawing/2016/5/9/chartex" xmlns:cx4="http://schemas.microsoft.com/office/drawing/2016/5/10/chartex" xmlns:cx5="http://schemas.microsoft.com/office/drawing/2016/5/11/chartex" xmlns:cx6="http://schemas.microsoft.com/office/drawing/2016/5/12/chartex" xmlns:cx7="http://schemas.microsoft.com/office/drawing/2016/5/13/chartex" xmlns:cx8="http://schemas.microsoft.com/office/drawing/2016/5/14/chartex" xmlns:mc="http://schemas.openxmlformats.org/markup-compatibility/2006" xmlns:aink="http://schemas.microsoft.com/office/drawing/2016/ink" xmlns:am3d="http://schemas.microsoft.com/office/drawing/2017/model3d" xmlns:o="urn:schemas-microsoft-com:office:office" xmlns:r="http://schemas.openxmlformats.org/officeDocument/2006/relationships" xmlns:m="http://schemas.openxmlformats.org/officeDocument/2006/math" xmlns:v="urn:schemas-microsoft-com:vml" xmlns:wp14="http://schemas.microsoft.com/office/word/2010/wordprocessingDrawing" xmlns:wp="http://schemas.openxmlformats.org/drawingml/2006/wordprocessingDrawing" xmlns:w10="urn:schemas-microsoft-com:office:word" xmlns:w="http://schemas.openxmlformats.org/wordprocessingml/2006/main" xmlns:w14="http://schemas.microsoft.com/office/word/2010/wordml" xmlns:w15="http://schemas.microsoft.com/office/word/2012/wordml" xmlns:w16cid="http://schemas.microsoft.com/office/word/2016/wordml/cid" xmlns:w16se="http://schemas.microsoft.com/office/word/2015/wordml/symex" xmlns:wpg="http://schemas.microsoft.com/office/word/2010/wordprocessingGroup" xmlns:wpi="http://schemas.microsoft.com/office/word/2010/wordprocessingInk" xmlns:wne="http://schemas.microsoft.com/office/word/2006/wordml" xmlns:wps="http://schemas.microsoft.com/office/word/2010/wordprocessingShape" mc:Ignorable="w14 w15 w16se w16cid wp14">
+<w:footnotes xmlns:wpc="http://schemas.microsoft.com/office/word/2010/wordprocessingCanvas" xmlns:mc="http://schemas.openxmlformats.org/markup-compatibility/2006" xmlns:o="urn:schemas-microsoft-com:office:office" xmlns:r="http://schemas.openxmlformats.org/officeDocument/2006/relationships" xmlns:m="http://schemas.openxmlformats.org/officeDocument/2006/math" xmlns:v="urn:schemas-microsoft-com:vml" xmlns:wp14="http://schemas.microsoft.com/office/word/2010/wordprocessingDrawing" xmlns:wp="http://schemas.openxmlformats.org/drawingml/2006/wordprocessingDrawing" xmlns:w10="urn:schemas-microsoft-com:office:word" xmlns:w="http://schemas.openxmlformats.org/wordprocessingml/2006/main" xmlns:w14="http://schemas.microsoft.com/office/word/2010/wordml" xmlns:wpg="http://schemas.microsoft.com/office/word/2010/wordprocessingGroup" xmlns:wpi="http://schemas.microsoft.com/office/word/2010/wordprocessingInk" xmlns:wne="http://schemas.microsoft.com/office/word/2006/wordml" xmlns:wps="http://schemas.microsoft.com/office/word/2010/wordprocessingShape" mc:Ignorable="w14 wp14">
   <w:footnote w:type="separator" w:id="-1">
     <w:p>
       <w:pPr>
@@ -3538,7 +3637,7 @@
 </file>
 
 <file path=word/header1.xml><?xml version="1.0" encoding="utf-8"?>
-<w:hdr xmlns:wpc="http://schemas.microsoft.com/office/word/2010/wordprocessingCanvas" xmlns:cx="http://schemas.microsoft.com/office/drawing/2014/chartex" xmlns:cx1="http://schemas.microsoft.com/office/drawing/2015/9/8/chartex" xmlns:cx2="http://schemas.microsoft.com/office/drawing/2015/10/21/chartex" xmlns:cx3="http://schemas.microsoft.com/office/drawing/2016/5/9/chartex" xmlns:cx4="http://schemas.microsoft.com/office/drawing/2016/5/10/chartex" xmlns:cx5="http://schemas.microsoft.com/office/drawing/2016/5/11/chartex" xmlns:cx6="http://schemas.microsoft.com/office/drawing/2016/5/12/chartex" xmlns:cx7="http://schemas.microsoft.com/office/drawing/2016/5/13/chartex" xmlns:cx8="http://schemas.microsoft.com/office/drawing/2016/5/14/chartex" xmlns:mc="http://schemas.openxmlformats.org/markup-compatibility/2006" xmlns:aink="http://schemas.microsoft.com/office/drawing/2016/ink" xmlns:am3d="http://schemas.microsoft.com/office/drawing/2017/model3d" xmlns:o="urn:schemas-microsoft-com:office:office" xmlns:r="http://schemas.openxmlformats.org/officeDocument/2006/relationships" xmlns:m="http://schemas.openxmlformats.org/officeDocument/2006/math" xmlns:v="urn:schemas-microsoft-com:vml" xmlns:wp14="http://schemas.microsoft.com/office/word/2010/wordprocessingDrawing" xmlns:wp="http://schemas.openxmlformats.org/drawingml/2006/wordprocessingDrawing" xmlns:w10="urn:schemas-microsoft-com:office:word" xmlns:w="http://schemas.openxmlformats.org/wordprocessingml/2006/main" xmlns:w14="http://schemas.microsoft.com/office/word/2010/wordml" xmlns:w15="http://schemas.microsoft.com/office/word/2012/wordml" xmlns:w16cid="http://schemas.microsoft.com/office/word/2016/wordml/cid" xmlns:w16se="http://schemas.microsoft.com/office/word/2015/wordml/symex" xmlns:wpg="http://schemas.microsoft.com/office/word/2010/wordprocessingGroup" xmlns:wpi="http://schemas.microsoft.com/office/word/2010/wordprocessingInk" xmlns:wne="http://schemas.microsoft.com/office/word/2006/wordml" xmlns:wps="http://schemas.microsoft.com/office/word/2010/wordprocessingShape" mc:Ignorable="w14 w15 w16se w16cid wp14">
+<w:hdr xmlns:wpc="http://schemas.microsoft.com/office/word/2010/wordprocessingCanvas" xmlns:mc="http://schemas.openxmlformats.org/markup-compatibility/2006" xmlns:o="urn:schemas-microsoft-com:office:office" xmlns:r="http://schemas.openxmlformats.org/officeDocument/2006/relationships" xmlns:m="http://schemas.openxmlformats.org/officeDocument/2006/math" xmlns:v="urn:schemas-microsoft-com:vml" xmlns:wp14="http://schemas.microsoft.com/office/word/2010/wordprocessingDrawing" xmlns:wp="http://schemas.openxmlformats.org/drawingml/2006/wordprocessingDrawing" xmlns:w10="urn:schemas-microsoft-com:office:word" xmlns:w="http://schemas.openxmlformats.org/wordprocessingml/2006/main" xmlns:w14="http://schemas.microsoft.com/office/word/2010/wordml" xmlns:wpg="http://schemas.microsoft.com/office/word/2010/wordprocessingGroup" xmlns:wpi="http://schemas.microsoft.com/office/word/2010/wordprocessingInk" xmlns:wne="http://schemas.microsoft.com/office/word/2006/wordml" xmlns:wps="http://schemas.microsoft.com/office/word/2010/wordprocessingShape" mc:Ignorable="w14 wp14">
   <w:p>
     <w:pPr>
       <w:widowControl w:val="0"/>
@@ -3586,9 +3685,10 @@
             <w:rPr>
               <w:noProof/>
               <w:color w:val="FFFFFF"/>
+              <w:lang w:val="sk-SK" w:eastAsia="sk-SK"/>
             </w:rPr>
             <w:drawing>
-              <wp:inline distT="0" distB="0" distL="0" distR="0">
+              <wp:inline distT="0" distB="0" distL="0" distR="0" wp14:anchorId="5E8BCC7F" wp14:editId="34311E6C">
                 <wp:extent cx="2218380" cy="764959"/>
                 <wp:effectExtent l="0" t="0" r="0" b="0"/>
                 <wp:docPr id="1" name="image2.png"/>
@@ -3628,6 +3728,7 @@
       <w:tc>
         <w:tcPr>
           <w:tcW w:w="5592" w:type="dxa"/>
+          <w:shd w:val="clear" w:color="auto" w:fill="FFFFFF" w:themeFill="background1"/>
           <w:vAlign w:val="bottom"/>
         </w:tcPr>
         <w:p>
@@ -3669,7 +3770,7 @@
 </file>
 
 <file path=word/header2.xml><?xml version="1.0" encoding="utf-8"?>
-<w:hdr xmlns:wpc="http://schemas.microsoft.com/office/word/2010/wordprocessingCanvas" xmlns:cx="http://schemas.microsoft.com/office/drawing/2014/chartex" xmlns:cx1="http://schemas.microsoft.com/office/drawing/2015/9/8/chartex" xmlns:cx2="http://schemas.microsoft.com/office/drawing/2015/10/21/chartex" xmlns:cx3="http://schemas.microsoft.com/office/drawing/2016/5/9/chartex" xmlns:cx4="http://schemas.microsoft.com/office/drawing/2016/5/10/chartex" xmlns:cx5="http://schemas.microsoft.com/office/drawing/2016/5/11/chartex" xmlns:cx6="http://schemas.microsoft.com/office/drawing/2016/5/12/chartex" xmlns:cx7="http://schemas.microsoft.com/office/drawing/2016/5/13/chartex" xmlns:cx8="http://schemas.microsoft.com/office/drawing/2016/5/14/chartex" xmlns:mc="http://schemas.openxmlformats.org/markup-compatibility/2006" xmlns:aink="http://schemas.microsoft.com/office/drawing/2016/ink" xmlns:am3d="http://schemas.microsoft.com/office/drawing/2017/model3d" xmlns:o="urn:schemas-microsoft-com:office:office" xmlns:r="http://schemas.openxmlformats.org/officeDocument/2006/relationships" xmlns:m="http://schemas.openxmlformats.org/officeDocument/2006/math" xmlns:v="urn:schemas-microsoft-com:vml" xmlns:wp14="http://schemas.microsoft.com/office/word/2010/wordprocessingDrawing" xmlns:wp="http://schemas.openxmlformats.org/drawingml/2006/wordprocessingDrawing" xmlns:w10="urn:schemas-microsoft-com:office:word" xmlns:w="http://schemas.openxmlformats.org/wordprocessingml/2006/main" xmlns:w14="http://schemas.microsoft.com/office/word/2010/wordml" xmlns:w15="http://schemas.microsoft.com/office/word/2012/wordml" xmlns:w16cid="http://schemas.microsoft.com/office/word/2016/wordml/cid" xmlns:w16se="http://schemas.microsoft.com/office/word/2015/wordml/symex" xmlns:wpg="http://schemas.microsoft.com/office/word/2010/wordprocessingGroup" xmlns:wpi="http://schemas.microsoft.com/office/word/2010/wordprocessingInk" xmlns:wne="http://schemas.microsoft.com/office/word/2006/wordml" xmlns:wps="http://schemas.microsoft.com/office/word/2010/wordprocessingShape" mc:Ignorable="w14 w15 w16se w16cid wp14">
+<w:hdr xmlns:wpc="http://schemas.microsoft.com/office/word/2010/wordprocessingCanvas" xmlns:mc="http://schemas.openxmlformats.org/markup-compatibility/2006" xmlns:o="urn:schemas-microsoft-com:office:office" xmlns:r="http://schemas.openxmlformats.org/officeDocument/2006/relationships" xmlns:m="http://schemas.openxmlformats.org/officeDocument/2006/math" xmlns:v="urn:schemas-microsoft-com:vml" xmlns:wp14="http://schemas.microsoft.com/office/word/2010/wordprocessingDrawing" xmlns:wp="http://schemas.openxmlformats.org/drawingml/2006/wordprocessingDrawing" xmlns:w10="urn:schemas-microsoft-com:office:word" xmlns:w="http://schemas.openxmlformats.org/wordprocessingml/2006/main" xmlns:w14="http://schemas.microsoft.com/office/word/2010/wordml" xmlns:wpg="http://schemas.microsoft.com/office/word/2010/wordprocessingGroup" xmlns:wpi="http://schemas.microsoft.com/office/word/2010/wordprocessingInk" xmlns:wne="http://schemas.microsoft.com/office/word/2006/wordml" xmlns:wps="http://schemas.microsoft.com/office/word/2010/wordprocessingShape" mc:Ignorable="w14 wp14">
   <w:p>
     <w:pPr>
       <w:tabs>
@@ -3685,8 +3786,8 @@
 </file>
 
 <file path=word/numbering.xml><?xml version="1.0" encoding="utf-8"?>
-<w:numbering xmlns:wpc="http://schemas.microsoft.com/office/word/2010/wordprocessingCanvas" xmlns:cx="http://schemas.microsoft.com/office/drawing/2014/chartex" xmlns:cx1="http://schemas.microsoft.com/office/drawing/2015/9/8/chartex" xmlns:cx2="http://schemas.microsoft.com/office/drawing/2015/10/21/chartex" xmlns:cx3="http://schemas.microsoft.com/office/drawing/2016/5/9/chartex" xmlns:cx4="http://schemas.microsoft.com/office/drawing/2016/5/10/chartex" xmlns:cx5="http://schemas.microsoft.com/office/drawing/2016/5/11/chartex" xmlns:cx6="http://schemas.microsoft.com/office/drawing/2016/5/12/chartex" xmlns:cx7="http://schemas.microsoft.com/office/drawing/2016/5/13/chartex" xmlns:cx8="http://schemas.microsoft.com/office/drawing/2016/5/14/chartex" xmlns:mc="http://schemas.openxmlformats.org/markup-compatibility/2006" xmlns:aink="http://schemas.microsoft.com/office/drawing/2016/ink" xmlns:am3d="http://schemas.microsoft.com/office/drawing/2017/model3d" xmlns:o="urn:schemas-microsoft-com:office:office" xmlns:r="http://schemas.openxmlformats.org/officeDocument/2006/relationships" xmlns:m="http://schemas.openxmlformats.org/officeDocument/2006/math" xmlns:v="urn:schemas-microsoft-com:vml" xmlns:wp14="http://schemas.microsoft.com/office/word/2010/wordprocessingDrawing" xmlns:wp="http://schemas.openxmlformats.org/drawingml/2006/wordprocessingDrawing" xmlns:w10="urn:schemas-microsoft-com:office:word" xmlns:w="http://schemas.openxmlformats.org/wordprocessingml/2006/main" xmlns:w14="http://schemas.microsoft.com/office/word/2010/wordml" xmlns:w15="http://schemas.microsoft.com/office/word/2012/wordml" xmlns:w16cid="http://schemas.microsoft.com/office/word/2016/wordml/cid" xmlns:w16se="http://schemas.microsoft.com/office/word/2015/wordml/symex" xmlns:wpg="http://schemas.microsoft.com/office/word/2010/wordprocessingGroup" xmlns:wpi="http://schemas.microsoft.com/office/word/2010/wordprocessingInk" xmlns:wne="http://schemas.microsoft.com/office/word/2006/wordml" xmlns:wps="http://schemas.microsoft.com/office/word/2010/wordprocessingShape" mc:Ignorable="w14 w15 w16se w16cid wp14">
-  <w:abstractNum w:abstractNumId="0" w15:restartNumberingAfterBreak="0">
+<w:numbering xmlns:wpc="http://schemas.microsoft.com/office/word/2010/wordprocessingCanvas" xmlns:mc="http://schemas.openxmlformats.org/markup-compatibility/2006" xmlns:o="urn:schemas-microsoft-com:office:office" xmlns:r="http://schemas.openxmlformats.org/officeDocument/2006/relationships" xmlns:m="http://schemas.openxmlformats.org/officeDocument/2006/math" xmlns:v="urn:schemas-microsoft-com:vml" xmlns:wp14="http://schemas.microsoft.com/office/word/2010/wordprocessingDrawing" xmlns:wp="http://schemas.openxmlformats.org/drawingml/2006/wordprocessingDrawing" xmlns:w10="urn:schemas-microsoft-com:office:word" xmlns:w="http://schemas.openxmlformats.org/wordprocessingml/2006/main" xmlns:w14="http://schemas.microsoft.com/office/word/2010/wordml" xmlns:wpg="http://schemas.microsoft.com/office/word/2010/wordprocessingGroup" xmlns:wpi="http://schemas.microsoft.com/office/word/2010/wordprocessingInk" xmlns:wne="http://schemas.microsoft.com/office/word/2006/wordml" xmlns:wps="http://schemas.microsoft.com/office/word/2010/wordprocessingShape" mc:Ignorable="w14 wp14">
+  <w:abstractNum w:abstractNumId="0">
     <w:nsid w:val="0E9933D6"/>
     <w:multiLevelType w:val="multilevel"/>
     <w:tmpl w:val="C750C542"/>
@@ -3799,7 +3900,7 @@
       </w:rPr>
     </w:lvl>
   </w:abstractNum>
-  <w:abstractNum w:abstractNumId="1" w15:restartNumberingAfterBreak="0">
+  <w:abstractNum w:abstractNumId="1">
     <w:nsid w:val="309920FD"/>
     <w:multiLevelType w:val="multilevel"/>
     <w:tmpl w:val="69CA0166"/>
@@ -3912,7 +4013,7 @@
       </w:rPr>
     </w:lvl>
   </w:abstractNum>
-  <w:abstractNum w:abstractNumId="2" w15:restartNumberingAfterBreak="0">
+  <w:abstractNum w:abstractNumId="2">
     <w:nsid w:val="7A2F2BAE"/>
     <w:multiLevelType w:val="multilevel"/>
     <w:tmpl w:val="EF622D28"/>
@@ -4011,7 +4112,7 @@
 </file>
 
 <file path=word/styles.xml><?xml version="1.0" encoding="utf-8"?>
-<w:styles xmlns:mc="http://schemas.openxmlformats.org/markup-compatibility/2006" xmlns:r="http://schemas.openxmlformats.org/officeDocument/2006/relationships" xmlns:w="http://schemas.openxmlformats.org/wordprocessingml/2006/main" xmlns:w14="http://schemas.microsoft.com/office/word/2010/wordml" xmlns:w15="http://schemas.microsoft.com/office/word/2012/wordml" xmlns:w16cid="http://schemas.microsoft.com/office/word/2016/wordml/cid" xmlns:w16se="http://schemas.microsoft.com/office/word/2015/wordml/symex" mc:Ignorable="w14 w15 w16se w16cid">
+<w:styles xmlns:mc="http://schemas.openxmlformats.org/markup-compatibility/2006" xmlns:r="http://schemas.openxmlformats.org/officeDocument/2006/relationships" xmlns:w="http://schemas.openxmlformats.org/wordprocessingml/2006/main" xmlns:w14="http://schemas.microsoft.com/office/word/2010/wordml" mc:Ignorable="w14">
   <w:docDefaults>
     <w:rPrDefault>
       <w:rPr>
@@ -4035,390 +4136,152 @@
       </w:pPr>
     </w:pPrDefault>
   </w:docDefaults>
-  <w:latentStyles w:defLockedState="0" w:defUIPriority="99" w:defSemiHidden="0" w:defUnhideWhenUsed="0" w:defQFormat="0" w:count="375">
-    <w:lsdException w:name="Normal" w:uiPriority="0" w:qFormat="1"/>
-    <w:lsdException w:name="heading 1" w:uiPriority="9" w:qFormat="1"/>
-    <w:lsdException w:name="heading 2" w:semiHidden="1" w:uiPriority="9" w:unhideWhenUsed="1" w:qFormat="1"/>
-    <w:lsdException w:name="heading 3" w:semiHidden="1" w:uiPriority="9" w:unhideWhenUsed="1" w:qFormat="1"/>
-    <w:lsdException w:name="heading 4" w:semiHidden="1" w:uiPriority="9" w:unhideWhenUsed="1" w:qFormat="1"/>
-    <w:lsdException w:name="heading 5" w:semiHidden="1" w:uiPriority="9" w:unhideWhenUsed="1" w:qFormat="1"/>
-    <w:lsdException w:name="heading 6" w:semiHidden="1" w:uiPriority="9" w:unhideWhenUsed="1" w:qFormat="1"/>
-    <w:lsdException w:name="heading 7" w:semiHidden="1" w:uiPriority="9" w:unhideWhenUsed="1" w:qFormat="1"/>
-    <w:lsdException w:name="heading 8" w:semiHidden="1" w:uiPriority="9" w:unhideWhenUsed="1" w:qFormat="1"/>
-    <w:lsdException w:name="heading 9" w:semiHidden="1" w:uiPriority="9" w:unhideWhenUsed="1" w:qFormat="1"/>
-    <w:lsdException w:name="index 1" w:semiHidden="1" w:unhideWhenUsed="1"/>
-    <w:lsdException w:name="index 2" w:semiHidden="1" w:unhideWhenUsed="1"/>
-    <w:lsdException w:name="index 3" w:semiHidden="1" w:unhideWhenUsed="1"/>
-    <w:lsdException w:name="index 4" w:semiHidden="1" w:unhideWhenUsed="1"/>
-    <w:lsdException w:name="index 5" w:semiHidden="1" w:unhideWhenUsed="1"/>
-    <w:lsdException w:name="index 6" w:semiHidden="1" w:unhideWhenUsed="1"/>
-    <w:lsdException w:name="index 7" w:semiHidden="1" w:unhideWhenUsed="1"/>
-    <w:lsdException w:name="index 8" w:semiHidden="1" w:unhideWhenUsed="1"/>
-    <w:lsdException w:name="index 9" w:semiHidden="1" w:unhideWhenUsed="1"/>
-    <w:lsdException w:name="toc 1" w:semiHidden="1" w:uiPriority="39" w:unhideWhenUsed="1"/>
-    <w:lsdException w:name="toc 2" w:semiHidden="1" w:uiPriority="39" w:unhideWhenUsed="1"/>
-    <w:lsdException w:name="toc 3" w:semiHidden="1" w:uiPriority="39" w:unhideWhenUsed="1"/>
-    <w:lsdException w:name="toc 4" w:semiHidden="1" w:uiPriority="39" w:unhideWhenUsed="1"/>
-    <w:lsdException w:name="toc 5" w:semiHidden="1" w:uiPriority="39" w:unhideWhenUsed="1"/>
-    <w:lsdException w:name="toc 6" w:semiHidden="1" w:uiPriority="39" w:unhideWhenUsed="1"/>
-    <w:lsdException w:name="toc 7" w:semiHidden="1" w:uiPriority="39" w:unhideWhenUsed="1"/>
-    <w:lsdException w:name="toc 8" w:semiHidden="1" w:uiPriority="39" w:unhideWhenUsed="1"/>
-    <w:lsdException w:name="toc 9" w:semiHidden="1" w:uiPriority="39" w:unhideWhenUsed="1"/>
-    <w:lsdException w:name="Normal Indent" w:semiHidden="1" w:unhideWhenUsed="1"/>
-    <w:lsdException w:name="footnote text" w:semiHidden="1" w:unhideWhenUsed="1"/>
-    <w:lsdException w:name="annotation text" w:semiHidden="1" w:unhideWhenUsed="1"/>
-    <w:lsdException w:name="header" w:semiHidden="1" w:unhideWhenUsed="1"/>
-    <w:lsdException w:name="footer" w:semiHidden="1" w:unhideWhenUsed="1"/>
-    <w:lsdException w:name="index heading" w:semiHidden="1" w:unhideWhenUsed="1"/>
-    <w:lsdException w:name="caption" w:semiHidden="1" w:uiPriority="35" w:unhideWhenUsed="1" w:qFormat="1"/>
-    <w:lsdException w:name="table of figures" w:semiHidden="1" w:unhideWhenUsed="1"/>
-    <w:lsdException w:name="envelope address" w:semiHidden="1" w:unhideWhenUsed="1"/>
-    <w:lsdException w:name="envelope return" w:semiHidden="1" w:unhideWhenUsed="1"/>
-    <w:lsdException w:name="footnote reference" w:semiHidden="1" w:unhideWhenUsed="1"/>
-    <w:lsdException w:name="annotation reference" w:semiHidden="1" w:unhideWhenUsed="1"/>
-    <w:lsdException w:name="line number" w:semiHidden="1" w:unhideWhenUsed="1"/>
-    <w:lsdException w:name="page number" w:semiHidden="1" w:unhideWhenUsed="1"/>
-    <w:lsdException w:name="endnote reference" w:semiHidden="1" w:unhideWhenUsed="1"/>
-    <w:lsdException w:name="endnote text" w:semiHidden="1" w:unhideWhenUsed="1"/>
-    <w:lsdException w:name="table of authorities" w:semiHidden="1" w:unhideWhenUsed="1"/>
-    <w:lsdException w:name="macro" w:semiHidden="1" w:unhideWhenUsed="1"/>
-    <w:lsdException w:name="toa heading" w:semiHidden="1" w:unhideWhenUsed="1"/>
-    <w:lsdException w:name="List" w:semiHidden="1" w:unhideWhenUsed="1"/>
-    <w:lsdException w:name="List Bullet" w:semiHidden="1" w:unhideWhenUsed="1"/>
-    <w:lsdException w:name="List Number" w:semiHidden="1" w:unhideWhenUsed="1"/>
-    <w:lsdException w:name="List 2" w:semiHidden="1" w:unhideWhenUsed="1"/>
-    <w:lsdException w:name="List 3" w:semiHidden="1" w:unhideWhenUsed="1"/>
-    <w:lsdException w:name="List 4" w:semiHidden="1" w:unhideWhenUsed="1"/>
-    <w:lsdException w:name="List 5" w:semiHidden="1" w:unhideWhenUsed="1"/>
-    <w:lsdException w:name="List Bullet 2" w:semiHidden="1" w:unhideWhenUsed="1"/>
-    <w:lsdException w:name="List Bullet 3" w:semiHidden="1" w:unhideWhenUsed="1"/>
-    <w:lsdException w:name="List Bullet 4" w:semiHidden="1" w:unhideWhenUsed="1"/>
-    <w:lsdException w:name="List Bullet 5" w:semiHidden="1" w:unhideWhenUsed="1"/>
-    <w:lsdException w:name="List Number 2" w:semiHidden="1" w:unhideWhenUsed="1"/>
-    <w:lsdException w:name="List Number 3" w:semiHidden="1" w:unhideWhenUsed="1"/>
-    <w:lsdException w:name="List Number 4" w:semiHidden="1" w:unhideWhenUsed="1"/>
-    <w:lsdException w:name="List Number 5" w:semiHidden="1" w:unhideWhenUsed="1"/>
-    <w:lsdException w:name="Title" w:uiPriority="10" w:qFormat="1"/>
-    <w:lsdException w:name="Closing" w:semiHidden="1" w:unhideWhenUsed="1"/>
-    <w:lsdException w:name="Signature" w:semiHidden="1" w:unhideWhenUsed="1"/>
-    <w:lsdException w:name="Default Paragraph Font" w:semiHidden="1" w:uiPriority="1" w:unhideWhenUsed="1"/>
-    <w:lsdException w:name="Body Text" w:semiHidden="1" w:unhideWhenUsed="1"/>
-    <w:lsdException w:name="Body Text Indent" w:semiHidden="1" w:unhideWhenUsed="1"/>
-    <w:lsdException w:name="List Continue" w:semiHidden="1" w:unhideWhenUsed="1"/>
-    <w:lsdException w:name="List Continue 2" w:semiHidden="1" w:unhideWhenUsed="1"/>
-    <w:lsdException w:name="List Continue 3" w:semiHidden="1" w:unhideWhenUsed="1"/>
-    <w:lsdException w:name="List Continue 4" w:semiHidden="1" w:unhideWhenUsed="1"/>
-    <w:lsdException w:name="List Continue 5" w:semiHidden="1" w:unhideWhenUsed="1"/>
-    <w:lsdException w:name="Message Header" w:semiHidden="1" w:unhideWhenUsed="1"/>
-    <w:lsdException w:name="Subtitle" w:uiPriority="11" w:qFormat="1"/>
-    <w:lsdException w:name="Salutation" w:semiHidden="1" w:unhideWhenUsed="1"/>
-    <w:lsdException w:name="Date" w:semiHidden="1" w:unhideWhenUsed="1"/>
-    <w:lsdException w:name="Body Text First Indent" w:semiHidden="1" w:unhideWhenUsed="1"/>
-    <w:lsdException w:name="Body Text First Indent 2" w:semiHidden="1" w:unhideWhenUsed="1"/>
-    <w:lsdException w:name="Note Heading" w:semiHidden="1" w:unhideWhenUsed="1"/>
-    <w:lsdException w:name="Body Text 2" w:semiHidden="1" w:unhideWhenUsed="1"/>
-    <w:lsdException w:name="Body Text 3" w:semiHidden="1" w:unhideWhenUsed="1"/>
-    <w:lsdException w:name="Body Text Indent 2" w:semiHidden="1" w:unhideWhenUsed="1"/>
-    <w:lsdException w:name="Body Text Indent 3" w:semiHidden="1" w:unhideWhenUsed="1"/>
-    <w:lsdException w:name="Block Text" w:semiHidden="1" w:unhideWhenUsed="1"/>
-    <w:lsdException w:name="Hyperlink" w:semiHidden="1" w:unhideWhenUsed="1"/>
-    <w:lsdException w:name="FollowedHyperlink" w:semiHidden="1" w:unhideWhenUsed="1"/>
-    <w:lsdException w:name="Strong" w:uiPriority="22" w:qFormat="1"/>
-    <w:lsdException w:name="Emphasis" w:uiPriority="20" w:qFormat="1"/>
-    <w:lsdException w:name="Document Map" w:semiHidden="1" w:unhideWhenUsed="1"/>
-    <w:lsdException w:name="Plain Text" w:semiHidden="1" w:unhideWhenUsed="1"/>
-    <w:lsdException w:name="E-mail Signature" w:semiHidden="1" w:unhideWhenUsed="1"/>
-    <w:lsdException w:name="HTML Top of Form" w:semiHidden="1" w:unhideWhenUsed="1"/>
-    <w:lsdException w:name="HTML Bottom of Form" w:semiHidden="1" w:unhideWhenUsed="1"/>
-    <w:lsdException w:name="Normal (Web)" w:semiHidden="1" w:unhideWhenUsed="1"/>
-    <w:lsdException w:name="HTML Acronym" w:semiHidden="1" w:unhideWhenUsed="1"/>
-    <w:lsdException w:name="HTML Address" w:semiHidden="1" w:unhideWhenUsed="1"/>
-    <w:lsdException w:name="HTML Cite" w:semiHidden="1" w:unhideWhenUsed="1"/>
-    <w:lsdException w:name="HTML Code" w:semiHidden="1" w:unhideWhenUsed="1"/>
-    <w:lsdException w:name="HTML Definition" w:semiHidden="1" w:unhideWhenUsed="1"/>
-    <w:lsdException w:name="HTML Keyboard" w:semiHidden="1" w:unhideWhenUsed="1"/>
-    <w:lsdException w:name="HTML Preformatted" w:semiHidden="1" w:unhideWhenUsed="1"/>
-    <w:lsdException w:name="HTML Sample" w:semiHidden="1" w:unhideWhenUsed="1"/>
-    <w:lsdException w:name="HTML Typewriter" w:semiHidden="1" w:unhideWhenUsed="1"/>
-    <w:lsdException w:name="HTML Variable" w:semiHidden="1" w:unhideWhenUsed="1"/>
-    <w:lsdException w:name="Normal Table" w:semiHidden="1" w:unhideWhenUsed="1"/>
-    <w:lsdException w:name="annotation subject" w:semiHidden="1" w:unhideWhenUsed="1"/>
-    <w:lsdException w:name="No List" w:semiHidden="1" w:unhideWhenUsed="1"/>
-    <w:lsdException w:name="Outline List 1" w:semiHidden="1" w:unhideWhenUsed="1"/>
-    <w:lsdException w:name="Outline List 2" w:semiHidden="1" w:unhideWhenUsed="1"/>
-    <w:lsdException w:name="Outline List 3" w:semiHidden="1" w:unhideWhenUsed="1"/>
-    <w:lsdException w:name="Table Simple 1" w:semiHidden="1" w:unhideWhenUsed="1"/>
-    <w:lsdException w:name="Table Simple 2" w:semiHidden="1" w:unhideWhenUsed="1"/>
-    <w:lsdException w:name="Table Simple 3" w:semiHidden="1" w:unhideWhenUsed="1"/>
-    <w:lsdException w:name="Table Classic 1" w:semiHidden="1" w:unhideWhenUsed="1"/>
-    <w:lsdException w:name="Table Classic 2" w:semiHidden="1" w:unhideWhenUsed="1"/>
-    <w:lsdException w:name="Table Classic 3" w:semiHidden="1" w:unhideWhenUsed="1"/>
-    <w:lsdException w:name="Table Classic 4" w:semiHidden="1" w:unhideWhenUsed="1"/>
-    <w:lsdException w:name="Table Colorful 1" w:semiHidden="1" w:unhideWhenUsed="1"/>
-    <w:lsdException w:name="Table Colorful 2" w:semiHidden="1" w:unhideWhenUsed="1"/>
-    <w:lsdException w:name="Table Colorful 3" w:semiHidden="1" w:unhideWhenUsed="1"/>
-    <w:lsdException w:name="Table Columns 1" w:semiHidden="1" w:unhideWhenUsed="1"/>
-    <w:lsdException w:name="Table Columns 2" w:semiHidden="1" w:unhideWhenUsed="1"/>
-    <w:lsdException w:name="Table Columns 3" w:semiHidden="1" w:unhideWhenUsed="1"/>
-    <w:lsdException w:name="Table Columns 4" w:semiHidden="1" w:unhideWhenUsed="1"/>
-    <w:lsdException w:name="Table Columns 5" w:semiHidden="1" w:unhideWhenUsed="1"/>
-    <w:lsdException w:name="Table Grid 1" w:semiHidden="1" w:unhideWhenUsed="1"/>
-    <w:lsdException w:name="Table Grid 2" w:semiHidden="1" w:unhideWhenUsed="1"/>
-    <w:lsdException w:name="Table Grid 3" w:semiHidden="1" w:unhideWhenUsed="1"/>
-    <w:lsdException w:name="Table Grid 4" w:semiHidden="1" w:unhideWhenUsed="1"/>
-    <w:lsdException w:name="Table Grid 5" w:semiHidden="1" w:unhideWhenUsed="1"/>
-    <w:lsdException w:name="Table Grid 6" w:semiHidden="1" w:unhideWhenUsed="1"/>
-    <w:lsdException w:name="Table Grid 7" w:semiHidden="1" w:unhideWhenUsed="1"/>
-    <w:lsdException w:name="Table Grid 8" w:semiHidden="1" w:unhideWhenUsed="1"/>
-    <w:lsdException w:name="Table List 1" w:semiHidden="1" w:unhideWhenUsed="1"/>
-    <w:lsdException w:name="Table List 2" w:semiHidden="1" w:unhideWhenUsed="1"/>
-    <w:lsdException w:name="Table List 3" w:semiHidden="1" w:unhideWhenUsed="1"/>
-    <w:lsdException w:name="Table List 4" w:semiHidden="1" w:unhideWhenUsed="1"/>
-    <w:lsdException w:name="Table List 5" w:semiHidden="1" w:unhideWhenUsed="1"/>
-    <w:lsdException w:name="Table List 6" w:semiHidden="1" w:unhideWhenUsed="1"/>
-    <w:lsdException w:name="Table List 7" w:semiHidden="1" w:unhideWhenUsed="1"/>
-    <w:lsdException w:name="Table List 8" w:semiHidden="1" w:unhideWhenUsed="1"/>
-    <w:lsdException w:name="Table 3D effects 1" w:semiHidden="1" w:unhideWhenUsed="1"/>
-    <w:lsdException w:name="Table 3D effects 2" w:semiHidden="1" w:unhideWhenUsed="1"/>
-    <w:lsdException w:name="Table 3D effects 3" w:semiHidden="1" w:unhideWhenUsed="1"/>
-    <w:lsdException w:name="Table Contemporary" w:semiHidden="1" w:unhideWhenUsed="1"/>
-    <w:lsdException w:name="Table Elegant" w:semiHidden="1" w:unhideWhenUsed="1"/>
-    <w:lsdException w:name="Table Professional" w:semiHidden="1" w:unhideWhenUsed="1"/>
-    <w:lsdException w:name="Table Subtle 1" w:semiHidden="1" w:unhideWhenUsed="1"/>
-    <w:lsdException w:name="Table Subtle 2" w:semiHidden="1" w:unhideWhenUsed="1"/>
-    <w:lsdException w:name="Table Web 1" w:semiHidden="1" w:unhideWhenUsed="1"/>
-    <w:lsdException w:name="Table Web 2" w:semiHidden="1" w:unhideWhenUsed="1"/>
-    <w:lsdException w:name="Table Web 3" w:semiHidden="1" w:unhideWhenUsed="1"/>
-    <w:lsdException w:name="Balloon Text" w:semiHidden="1" w:unhideWhenUsed="1"/>
-    <w:lsdException w:name="Table Grid" w:uiPriority="39"/>
-    <w:lsdException w:name="Table Theme" w:semiHidden="1" w:unhideWhenUsed="1"/>
-    <w:lsdException w:name="Placeholder Text" w:semiHidden="1"/>
-    <w:lsdException w:name="No Spacing" w:uiPriority="1" w:qFormat="1"/>
-    <w:lsdException w:name="Light Shading" w:uiPriority="60"/>
-    <w:lsdException w:name="Light List" w:uiPriority="61"/>
-    <w:lsdException w:name="Light Grid" w:uiPriority="62"/>
-    <w:lsdException w:name="Medium Shading 1" w:uiPriority="63"/>
-    <w:lsdException w:name="Medium Shading 2" w:uiPriority="64"/>
-    <w:lsdException w:name="Medium List 1" w:uiPriority="65"/>
-    <w:lsdException w:name="Medium List 2" w:uiPriority="66"/>
-    <w:lsdException w:name="Medium Grid 1" w:uiPriority="67"/>
-    <w:lsdException w:name="Medium Grid 2" w:uiPriority="68"/>
-    <w:lsdException w:name="Medium Grid 3" w:uiPriority="69"/>
-    <w:lsdException w:name="Dark List" w:uiPriority="70"/>
-    <w:lsdException w:name="Colorful Shading" w:uiPriority="71"/>
-    <w:lsdException w:name="Colorful List" w:uiPriority="72"/>
-    <w:lsdException w:name="Colorful Grid" w:uiPriority="73"/>
-    <w:lsdException w:name="Light Shading Accent 1" w:uiPriority="60"/>
-    <w:lsdException w:name="Light List Accent 1" w:uiPriority="61"/>
-    <w:lsdException w:name="Light Grid Accent 1" w:uiPriority="62"/>
-    <w:lsdException w:name="Medium Shading 1 Accent 1" w:uiPriority="63"/>
-    <w:lsdException w:name="Medium Shading 2 Accent 1" w:uiPriority="64"/>
-    <w:lsdException w:name="Medium List 1 Accent 1" w:uiPriority="65"/>
-    <w:lsdException w:name="Revision" w:semiHidden="1"/>
-    <w:lsdException w:name="List Paragraph" w:uiPriority="34" w:qFormat="1"/>
-    <w:lsdException w:name="Quote" w:uiPriority="29" w:qFormat="1"/>
-    <w:lsdException w:name="Intense Quote" w:uiPriority="30" w:qFormat="1"/>
-    <w:lsdException w:name="Medium List 2 Accent 1" w:uiPriority="66"/>
-    <w:lsdException w:name="Medium Grid 1 Accent 1" w:uiPriority="67"/>
-    <w:lsdException w:name="Medium Grid 2 Accent 1" w:uiPriority="68"/>
-    <w:lsdException w:name="Medium Grid 3 Accent 1" w:uiPriority="69"/>
-    <w:lsdException w:name="Dark List Accent 1" w:uiPriority="70"/>
-    <w:lsdException w:name="Colorful Shading Accent 1" w:uiPriority="71"/>
-    <w:lsdException w:name="Colorful List Accent 1" w:uiPriority="72"/>
-    <w:lsdException w:name="Colorful Grid Accent 1" w:uiPriority="73"/>
-    <w:lsdException w:name="Light Shading Accent 2" w:uiPriority="60"/>
-    <w:lsdException w:name="Light List Accent 2" w:uiPriority="61"/>
-    <w:lsdException w:name="Light Grid Accent 2" w:uiPriority="62"/>
-    <w:lsdException w:name="Medium Shading 1 Accent 2" w:uiPriority="63"/>
-    <w:lsdException w:name="Medium Shading 2 Accent 2" w:uiPriority="64"/>
-    <w:lsdException w:name="Medium List 1 Accent 2" w:uiPriority="65"/>
-    <w:lsdException w:name="Medium List 2 Accent 2" w:uiPriority="66"/>
-    <w:lsdException w:name="Medium Grid 1 Accent 2" w:uiPriority="67"/>
-    <w:lsdException w:name="Medium Grid 2 Accent 2" w:uiPriority="68"/>
-    <w:lsdException w:name="Medium Grid 3 Accent 2" w:uiPriority="69"/>
-    <w:lsdException w:name="Dark List Accent 2" w:uiPriority="70"/>
-    <w:lsdException w:name="Colorful Shading Accent 2" w:uiPriority="71"/>
-    <w:lsdException w:name="Colorful List Accent 2" w:uiPriority="72"/>
-    <w:lsdException w:name="Colorful Grid Accent 2" w:uiPriority="73"/>
-    <w:lsdException w:name="Light Shading Accent 3" w:uiPriority="60"/>
-    <w:lsdException w:name="Light List Accent 3" w:uiPriority="61"/>
-    <w:lsdException w:name="Light Grid Accent 3" w:uiPriority="62"/>
-    <w:lsdException w:name="Medium Shading 1 Accent 3" w:uiPriority="63"/>
-    <w:lsdException w:name="Medium Shading 2 Accent 3" w:uiPriority="64"/>
-    <w:lsdException w:name="Medium List 1 Accent 3" w:uiPriority="65"/>
-    <w:lsdException w:name="Medium List 2 Accent 3" w:uiPriority="66"/>
-    <w:lsdException w:name="Medium Grid 1 Accent 3" w:uiPriority="67"/>
-    <w:lsdException w:name="Medium Grid 2 Accent 3" w:uiPriority="68"/>
-    <w:lsdException w:name="Medium Grid 3 Accent 3" w:uiPriority="69"/>
-    <w:lsdException w:name="Dark List Accent 3" w:uiPriority="70"/>
-    <w:lsdException w:name="Colorful Shading Accent 3" w:uiPriority="71"/>
-    <w:lsdException w:name="Colorful List Accent 3" w:uiPriority="72"/>
-    <w:lsdException w:name="Colorful Grid Accent 3" w:uiPriority="73"/>
-    <w:lsdException w:name="Light Shading Accent 4" w:uiPriority="60"/>
-    <w:lsdException w:name="Light List Accent 4" w:uiPriority="61"/>
-    <w:lsdException w:name="Light Grid Accent 4" w:uiPriority="62"/>
-    <w:lsdException w:name="Medium Shading 1 Accent 4" w:uiPriority="63"/>
-    <w:lsdException w:name="Medium Shading 2 Accent 4" w:uiPriority="64"/>
-    <w:lsdException w:name="Medium List 1 Accent 4" w:uiPriority="65"/>
-    <w:lsdException w:name="Medium List 2 Accent 4" w:uiPriority="66"/>
-    <w:lsdException w:name="Medium Grid 1 Accent 4" w:uiPriority="67"/>
-    <w:lsdException w:name="Medium Grid 2 Accent 4" w:uiPriority="68"/>
-    <w:lsdException w:name="Medium Grid 3 Accent 4" w:uiPriority="69"/>
-    <w:lsdException w:name="Dark List Accent 4" w:uiPriority="70"/>
-    <w:lsdException w:name="Colorful Shading Accent 4" w:uiPriority="71"/>
-    <w:lsdException w:name="Colorful List Accent 4" w:uiPriority="72"/>
-    <w:lsdException w:name="Colorful Grid Accent 4" w:uiPriority="73"/>
-    <w:lsdException w:name="Light Shading Accent 5" w:uiPriority="60"/>
-    <w:lsdException w:name="Light List Accent 5" w:uiPriority="61"/>
-    <w:lsdException w:name="Light Grid Accent 5" w:uiPriority="62"/>
-    <w:lsdException w:name="Medium Shading 1 Accent 5" w:uiPriority="63"/>
-    <w:lsdException w:name="Medium Shading 2 Accent 5" w:uiPriority="64"/>
-    <w:lsdException w:name="Medium List 1 Accent 5" w:uiPriority="65"/>
-    <w:lsdException w:name="Medium List 2 Accent 5" w:uiPriority="66"/>
-    <w:lsdException w:name="Medium Grid 1 Accent 5" w:uiPriority="67"/>
-    <w:lsdException w:name="Medium Grid 2 Accent 5" w:uiPriority="68"/>
-    <w:lsdException w:name="Medium Grid 3 Accent 5" w:uiPriority="69"/>
-    <w:lsdException w:name="Dark List Accent 5" w:uiPriority="70"/>
-    <w:lsdException w:name="Colorful Shading Accent 5" w:uiPriority="71"/>
-    <w:lsdException w:name="Colorful List Accent 5" w:uiPriority="72"/>
-    <w:lsdException w:name="Colorful Grid Accent 5" w:uiPriority="73"/>
-    <w:lsdException w:name="Light Shading Accent 6" w:uiPriority="60"/>
-    <w:lsdException w:name="Light List Accent 6" w:uiPriority="61"/>
-    <w:lsdException w:name="Light Grid Accent 6" w:uiPriority="62"/>
-    <w:lsdException w:name="Medium Shading 1 Accent 6" w:uiPriority="63"/>
-    <w:lsdException w:name="Medium Shading 2 Accent 6" w:uiPriority="64"/>
-    <w:lsdException w:name="Medium List 1 Accent 6" w:uiPriority="65"/>
-    <w:lsdException w:name="Medium List 2 Accent 6" w:uiPriority="66"/>
-    <w:lsdException w:name="Medium Grid 1 Accent 6" w:uiPriority="67"/>
-    <w:lsdException w:name="Medium Grid 2 Accent 6" w:uiPriority="68"/>
-    <w:lsdException w:name="Medium Grid 3 Accent 6" w:uiPriority="69"/>
-    <w:lsdException w:name="Dark List Accent 6" w:uiPriority="70"/>
-    <w:lsdException w:name="Colorful Shading Accent 6" w:uiPriority="71"/>
-    <w:lsdException w:name="Colorful List Accent 6" w:uiPriority="72"/>
-    <w:lsdException w:name="Colorful Grid Accent 6" w:uiPriority="73"/>
-    <w:lsdException w:name="Subtle Emphasis" w:uiPriority="19" w:qFormat="1"/>
-    <w:lsdException w:name="Intense Emphasis" w:uiPriority="21" w:qFormat="1"/>
-    <w:lsdException w:name="Subtle Reference" w:uiPriority="31" w:qFormat="1"/>
-    <w:lsdException w:name="Intense Reference" w:uiPriority="32" w:qFormat="1"/>
-    <w:lsdException w:name="Book Title" w:uiPriority="33" w:qFormat="1"/>
-    <w:lsdException w:name="Bibliography" w:semiHidden="1" w:uiPriority="37" w:unhideWhenUsed="1"/>
-    <w:lsdException w:name="TOC Heading" w:semiHidden="1" w:uiPriority="39" w:unhideWhenUsed="1" w:qFormat="1"/>
-    <w:lsdException w:name="Plain Table 1" w:uiPriority="41"/>
-    <w:lsdException w:name="Plain Table 2" w:uiPriority="42"/>
-    <w:lsdException w:name="Plain Table 3" w:uiPriority="43"/>
-    <w:lsdException w:name="Plain Table 4" w:uiPriority="44"/>
-    <w:lsdException w:name="Plain Table 5" w:uiPriority="45"/>
-    <w:lsdException w:name="Grid Table Light" w:uiPriority="40"/>
-    <w:lsdException w:name="Grid Table 1 Light" w:uiPriority="46"/>
-    <w:lsdException w:name="Grid Table 2" w:uiPriority="47"/>
-    <w:lsdException w:name="Grid Table 3" w:uiPriority="48"/>
-    <w:lsdException w:name="Grid Table 4" w:uiPriority="49"/>
-    <w:lsdException w:name="Grid Table 5 Dark" w:uiPriority="50"/>
-    <w:lsdException w:name="Grid Table 6 Colorful" w:uiPriority="51"/>
-    <w:lsdException w:name="Grid Table 7 Colorful" w:uiPriority="52"/>
-    <w:lsdException w:name="Grid Table 1 Light Accent 1" w:uiPriority="46"/>
-    <w:lsdException w:name="Grid Table 2 Accent 1" w:uiPriority="47"/>
-    <w:lsdException w:name="Grid Table 3 Accent 1" w:uiPriority="48"/>
-    <w:lsdException w:name="Grid Table 4 Accent 1" w:uiPriority="49"/>
-    <w:lsdException w:name="Grid Table 5 Dark Accent 1" w:uiPriority="50"/>
-    <w:lsdException w:name="Grid Table 6 Colorful Accent 1" w:uiPriority="51"/>
-    <w:lsdException w:name="Grid Table 7 Colorful Accent 1" w:uiPriority="52"/>
-    <w:lsdException w:name="Grid Table 1 Light Accent 2" w:uiPriority="46"/>
-    <w:lsdException w:name="Grid Table 2 Accent 2" w:uiPriority="47"/>
-    <w:lsdException w:name="Grid Table 3 Accent 2" w:uiPriority="48"/>
-    <w:lsdException w:name="Grid Table 4 Accent 2" w:uiPriority="49"/>
-    <w:lsdException w:name="Grid Table 5 Dark Accent 2" w:uiPriority="50"/>
-    <w:lsdException w:name="Grid Table 6 Colorful Accent 2" w:uiPriority="51"/>
-    <w:lsdException w:name="Grid Table 7 Colorful Accent 2" w:uiPriority="52"/>
-    <w:lsdException w:name="Grid Table 1 Light Accent 3" w:uiPriority="46"/>
-    <w:lsdException w:name="Grid Table 2 Accent 3" w:uiPriority="47"/>
-    <w:lsdException w:name="Grid Table 3 Accent 3" w:uiPriority="48"/>
-    <w:lsdException w:name="Grid Table 4 Accent 3" w:uiPriority="49"/>
-    <w:lsdException w:name="Grid Table 5 Dark Accent 3" w:uiPriority="50"/>
-    <w:lsdException w:name="Grid Table 6 Colorful Accent 3" w:uiPriority="51"/>
-    <w:lsdException w:name="Grid Table 7 Colorful Accent 3" w:uiPriority="52"/>
-    <w:lsdException w:name="Grid Table 1 Light Accent 4" w:uiPriority="46"/>
-    <w:lsdException w:name="Grid Table 2 Accent 4" w:uiPriority="47"/>
-    <w:lsdException w:name="Grid Table 3 Accent 4" w:uiPriority="48"/>
-    <w:lsdException w:name="Grid Table 4 Accent 4" w:uiPriority="49"/>
-    <w:lsdException w:name="Grid Table 5 Dark Accent 4" w:uiPriority="50"/>
-    <w:lsdException w:name="Grid Table 6 Colorful Accent 4" w:uiPriority="51"/>
-    <w:lsdException w:name="Grid Table 7 Colorful Accent 4" w:uiPriority="52"/>
-    <w:lsdException w:name="Grid Table 1 Light Accent 5" w:uiPriority="46"/>
-    <w:lsdException w:name="Grid Table 2 Accent 5" w:uiPriority="47"/>
-    <w:lsdException w:name="Grid Table 3 Accent 5" w:uiPriority="48"/>
-    <w:lsdException w:name="Grid Table 4 Accent 5" w:uiPriority="49"/>
-    <w:lsdException w:name="Grid Table 5 Dark Accent 5" w:uiPriority="50"/>
-    <w:lsdException w:name="Grid Table 6 Colorful Accent 5" w:uiPriority="51"/>
-    <w:lsdException w:name="Grid Table 7 Colorful Accent 5" w:uiPriority="52"/>
-    <w:lsdException w:name="Grid Table 1 Light Accent 6" w:uiPriority="46"/>
-    <w:lsdException w:name="Grid Table 2 Accent 6" w:uiPriority="47"/>
-    <w:lsdException w:name="Grid Table 3 Accent 6" w:uiPriority="48"/>
-    <w:lsdException w:name="Grid Table 4 Accent 6" w:uiPriority="49"/>
-    <w:lsdException w:name="Grid Table 5 Dark Accent 6" w:uiPriority="50"/>
-    <w:lsdException w:name="Grid Table 6 Colorful Accent 6" w:uiPriority="51"/>
-    <w:lsdException w:name="Grid Table 7 Colorful Accent 6" w:uiPriority="52"/>
-    <w:lsdException w:name="List Table 1 Light" w:uiPriority="46"/>
-    <w:lsdException w:name="List Table 2" w:uiPriority="47"/>
-    <w:lsdException w:name="List Table 3" w:uiPriority="48"/>
-    <w:lsdException w:name="List Table 4" w:uiPriority="49"/>
-    <w:lsdException w:name="List Table 5 Dark" w:uiPriority="50"/>
-    <w:lsdException w:name="List Table 6 Colorful" w:uiPriority="51"/>
-    <w:lsdException w:name="List Table 7 Colorful" w:uiPriority="52"/>
-    <w:lsdException w:name="List Table 1 Light Accent 1" w:uiPriority="46"/>
-    <w:lsdException w:name="List Table 2 Accent 1" w:uiPriority="47"/>
-    <w:lsdException w:name="List Table 3 Accent 1" w:uiPriority="48"/>
-    <w:lsdException w:name="List Table 4 Accent 1" w:uiPriority="49"/>
-    <w:lsdException w:name="List Table 5 Dark Accent 1" w:uiPriority="50"/>
-    <w:lsdException w:name="List Table 6 Colorful Accent 1" w:uiPriority="51"/>
-    <w:lsdException w:name="List Table 7 Colorful Accent 1" w:uiPriority="52"/>
-    <w:lsdException w:name="List Table 1 Light Accent 2" w:uiPriority="46"/>
-    <w:lsdException w:name="List Table 2 Accent 2" w:uiPriority="47"/>
-    <w:lsdException w:name="List Table 3 Accent 2" w:uiPriority="48"/>
-    <w:lsdException w:name="List Table 4 Accent 2" w:uiPriority="49"/>
-    <w:lsdException w:name="List Table 5 Dark Accent 2" w:uiPriority="50"/>
-    <w:lsdException w:name="List Table 6 Colorful Accent 2" w:uiPriority="51"/>
-    <w:lsdException w:name="List Table 7 Colorful Accent 2" w:uiPriority="52"/>
-    <w:lsdException w:name="List Table 1 Light Accent 3" w:uiPriority="46"/>
-    <w:lsdException w:name="List Table 2 Accent 3" w:uiPriority="47"/>
-    <w:lsdException w:name="List Table 3 Accent 3" w:uiPriority="48"/>
-    <w:lsdException w:name="List Table 4 Accent 3" w:uiPriority="49"/>
-    <w:lsdException w:name="List Table 5 Dark Accent 3" w:uiPriority="50"/>
-    <w:lsdException w:name="List Table 6 Colorful Accent 3" w:uiPriority="51"/>
-    <w:lsdException w:name="List Table 7 Colorful Accent 3" w:uiPriority="52"/>
-    <w:lsdException w:name="List Table 1 Light Accent 4" w:uiPriority="46"/>
-    <w:lsdException w:name="List Table 2 Accent 4" w:uiPriority="47"/>
-    <w:lsdException w:name="List Table 3 Accent 4" w:uiPriority="48"/>
-    <w:lsdException w:name="List Table 4 Accent 4" w:uiPriority="49"/>
-    <w:lsdException w:name="List Table 5 Dark Accent 4" w:uiPriority="50"/>
-    <w:lsdException w:name="List Table 6 Colorful Accent 4" w:uiPriority="51"/>
-    <w:lsdException w:name="List Table 7 Colorful Accent 4" w:uiPriority="52"/>
-    <w:lsdException w:name="List Table 1 Light Accent 5" w:uiPriority="46"/>
-    <w:lsdException w:name="List Table 2 Accent 5" w:uiPriority="47"/>
-    <w:lsdException w:name="List Table 3 Accent 5" w:uiPriority="48"/>
-    <w:lsdException w:name="List Table 4 Accent 5" w:uiPriority="49"/>
-    <w:lsdException w:name="List Table 5 Dark Accent 5" w:uiPriority="50"/>
-    <w:lsdException w:name="List Table 6 Colorful Accent 5" w:uiPriority="51"/>
-    <w:lsdException w:name="List Table 7 Colorful Accent 5" w:uiPriority="52"/>
-    <w:lsdException w:name="List Table 1 Light Accent 6" w:uiPriority="46"/>
-    <w:lsdException w:name="List Table 2 Accent 6" w:uiPriority="47"/>
-    <w:lsdException w:name="List Table 3 Accent 6" w:uiPriority="48"/>
-    <w:lsdException w:name="List Table 4 Accent 6" w:uiPriority="49"/>
-    <w:lsdException w:name="List Table 5 Dark Accent 6" w:uiPriority="50"/>
-    <w:lsdException w:name="List Table 6 Colorful Accent 6" w:uiPriority="51"/>
-    <w:lsdException w:name="List Table 7 Colorful Accent 6" w:uiPriority="52"/>
-    <w:lsdException w:name="Mention" w:semiHidden="1" w:unhideWhenUsed="1"/>
-    <w:lsdException w:name="Smart Hyperlink" w:semiHidden="1" w:unhideWhenUsed="1"/>
-    <w:lsdException w:name="Hashtag" w:semiHidden="1" w:unhideWhenUsed="1"/>
-    <w:lsdException w:name="Unresolved Mention" w:semiHidden="1" w:unhideWhenUsed="1"/>
+  <w:latentStyles w:defLockedState="0" w:defUIPriority="99" w:defSemiHidden="1" w:defUnhideWhenUsed="1" w:defQFormat="0" w:count="267">
+    <w:lsdException w:name="Normal" w:semiHidden="0" w:uiPriority="0" w:unhideWhenUsed="0" w:qFormat="1"/>
+    <w:lsdException w:name="heading 1" w:semiHidden="0" w:uiPriority="9" w:unhideWhenUsed="0" w:qFormat="1"/>
+    <w:lsdException w:name="heading 2" w:uiPriority="9" w:qFormat="1"/>
+    <w:lsdException w:name="heading 3" w:uiPriority="9" w:qFormat="1"/>
+    <w:lsdException w:name="heading 4" w:uiPriority="9" w:qFormat="1"/>
+    <w:lsdException w:name="heading 5" w:uiPriority="9" w:qFormat="1"/>
+    <w:lsdException w:name="heading 6" w:uiPriority="9" w:qFormat="1"/>
+    <w:lsdException w:name="heading 7" w:uiPriority="9" w:qFormat="1"/>
+    <w:lsdException w:name="heading 8" w:uiPriority="9" w:qFormat="1"/>
+    <w:lsdException w:name="heading 9" w:uiPriority="9" w:qFormat="1"/>
+    <w:lsdException w:name="toc 1" w:uiPriority="39"/>
+    <w:lsdException w:name="toc 2" w:uiPriority="39"/>
+    <w:lsdException w:name="toc 3" w:uiPriority="39"/>
+    <w:lsdException w:name="toc 4" w:uiPriority="39"/>
+    <w:lsdException w:name="toc 5" w:uiPriority="39"/>
+    <w:lsdException w:name="toc 6" w:uiPriority="39"/>
+    <w:lsdException w:name="toc 7" w:uiPriority="39"/>
+    <w:lsdException w:name="toc 8" w:uiPriority="39"/>
+    <w:lsdException w:name="toc 9" w:uiPriority="39"/>
+    <w:lsdException w:name="caption" w:uiPriority="35" w:qFormat="1"/>
+    <w:lsdException w:name="Title" w:semiHidden="0" w:uiPriority="10" w:unhideWhenUsed="0" w:qFormat="1"/>
+    <w:lsdException w:name="Default Paragraph Font" w:uiPriority="1"/>
+    <w:lsdException w:name="Subtitle" w:semiHidden="0" w:uiPriority="11" w:unhideWhenUsed="0" w:qFormat="1"/>
+    <w:lsdException w:name="Strong" w:semiHidden="0" w:uiPriority="22" w:unhideWhenUsed="0" w:qFormat="1"/>
+    <w:lsdException w:name="Emphasis" w:semiHidden="0" w:uiPriority="20" w:unhideWhenUsed="0" w:qFormat="1"/>
+    <w:lsdException w:name="Table Grid" w:semiHidden="0" w:uiPriority="39" w:unhideWhenUsed="0"/>
+    <w:lsdException w:name="Placeholder Text" w:unhideWhenUsed="0"/>
+    <w:lsdException w:name="No Spacing" w:semiHidden="0" w:uiPriority="1" w:unhideWhenUsed="0" w:qFormat="1"/>
+    <w:lsdException w:name="Light Shading" w:semiHidden="0" w:uiPriority="60" w:unhideWhenUsed="0"/>
+    <w:lsdException w:name="Light List" w:semiHidden="0" w:uiPriority="61" w:unhideWhenUsed="0"/>
+    <w:lsdException w:name="Light Grid" w:semiHidden="0" w:uiPriority="62" w:unhideWhenUsed="0"/>
+    <w:lsdException w:name="Medium Shading 1" w:semiHidden="0" w:uiPriority="63" w:unhideWhenUsed="0"/>
+    <w:lsdException w:name="Medium Shading 2" w:semiHidden="0" w:uiPriority="64" w:unhideWhenUsed="0"/>
+    <w:lsdException w:name="Medium List 1" w:semiHidden="0" w:uiPriority="65" w:unhideWhenUsed="0"/>
+    <w:lsdException w:name="Medium List 2" w:semiHidden="0" w:uiPriority="66" w:unhideWhenUsed="0"/>
+    <w:lsdException w:name="Medium Grid 1" w:semiHidden="0" w:uiPriority="67" w:unhideWhenUsed="0"/>
+    <w:lsdException w:name="Medium Grid 2" w:semiHidden="0" w:uiPriority="68" w:unhideWhenUsed="0"/>
+    <w:lsdException w:name="Medium Grid 3" w:semiHidden="0" w:uiPriority="69" w:unhideWhenUsed="0"/>
+    <w:lsdException w:name="Dark List" w:semiHidden="0" w:uiPriority="70" w:unhideWhenUsed="0"/>
+    <w:lsdException w:name="Colorful Shading" w:semiHidden="0" w:uiPriority="71" w:unhideWhenUsed="0"/>
+    <w:lsdException w:name="Colorful List" w:semiHidden="0" w:uiPriority="72" w:unhideWhenUsed="0"/>
+    <w:lsdException w:name="Colorful Grid" w:semiHidden="0" w:uiPriority="73" w:unhideWhenUsed="0"/>
+    <w:lsdException w:name="Light Shading Accent 1" w:semiHidden="0" w:uiPriority="60" w:unhideWhenUsed="0"/>
+    <w:lsdException w:name="Light List Accent 1" w:semiHidden="0" w:uiPriority="61" w:unhideWhenUsed="0"/>
+    <w:lsdException w:name="Light Grid Accent 1" w:semiHidden="0" w:uiPriority="62" w:unhideWhenUsed="0"/>
+    <w:lsdException w:name="Medium Shading 1 Accent 1" w:semiHidden="0" w:uiPriority="63" w:unhideWhenUsed="0"/>
+    <w:lsdException w:name="Medium Shading 2 Accent 1" w:semiHidden="0" w:uiPriority="64" w:unhideWhenUsed="0"/>
+    <w:lsdException w:name="Medium List 1 Accent 1" w:semiHidden="0" w:uiPriority="65" w:unhideWhenUsed="0"/>
+    <w:lsdException w:name="Revision" w:unhideWhenUsed="0"/>
+    <w:lsdException w:name="List Paragraph" w:semiHidden="0" w:uiPriority="34" w:unhideWhenUsed="0" w:qFormat="1"/>
+    <w:lsdException w:name="Quote" w:semiHidden="0" w:uiPriority="29" w:unhideWhenUsed="0" w:qFormat="1"/>
+    <w:lsdException w:name="Intense Quote" w:semiHidden="0" w:uiPriority="30" w:unhideWhenUsed="0" w:qFormat="1"/>
+    <w:lsdException w:name="Medium List 2 Accent 1" w:semiHidden="0" w:uiPriority="66" w:unhideWhenUsed="0"/>
+    <w:lsdException w:name="Medium Grid 1 Accent 1" w:semiHidden="0" w:uiPriority="67" w:unhideWhenUsed="0"/>
+    <w:lsdException w:name="Medium Grid 2 Accent 1" w:semiHidden="0" w:uiPriority="68" w:unhideWhenUsed="0"/>
+    <w:lsdException w:name="Medium Grid 3 Accent 1" w:semiHidden="0" w:uiPriority="69" w:unhideWhenUsed="0"/>
+    <w:lsdException w:name="Dark List Accent 1" w:semiHidden="0" w:uiPriority="70" w:unhideWhenUsed="0"/>
+    <w:lsdException w:name="Colorful Shading Accent 1" w:semiHidden="0" w:uiPriority="71" w:unhideWhenUsed="0"/>
+    <w:lsdException w:name="Colorful List Accent 1" w:semiHidden="0" w:uiPriority="72" w:unhideWhenUsed="0"/>
+    <w:lsdException w:name="Colorful Grid Accent 1" w:semiHidden="0" w:uiPriority="73" w:unhideWhenUsed="0"/>
+    <w:lsdException w:name="Light Shading Accent 2" w:semiHidden="0" w:uiPriority="60" w:unhideWhenUsed="0"/>
+    <w:lsdException w:name="Light List Accent 2" w:semiHidden="0" w:uiPriority="61" w:unhideWhenUsed="0"/>
+    <w:lsdException w:name="Light Grid Accent 2" w:semiHidden="0" w:uiPriority="62" w:unhideWhenUsed="0"/>
+    <w:lsdException w:name="Medium Shading 1 Accent 2" w:semiHidden="0" w:uiPriority="63" w:unhideWhenUsed="0"/>
+    <w:lsdException w:name="Medium Shading 2 Accent 2" w:semiHidden="0" w:uiPriority="64" w:unhideWhenUsed="0"/>
+    <w:lsdException w:name="Medium List 1 Accent 2" w:semiHidden="0" w:uiPriority="65" w:unhideWhenUsed="0"/>
+    <w:lsdException w:name="Medium List 2 Accent 2" w:semiHidden="0" w:uiPriority="66" w:unhideWhenUsed="0"/>
+    <w:lsdException w:name="Medium Grid 1 Accent 2" w:semiHidden="0" w:uiPriority="67" w:unhideWhenUsed="0"/>
+    <w:lsdException w:name="Medium Grid 2 Accent 2" w:semiHidden="0" w:uiPriority="68" w:unhideWhenUsed="0"/>
+    <w:lsdException w:name="Medium Grid 3 Accent 2" w:semiHidden="0" w:uiPriority="69" w:unhideWhenUsed="0"/>
+    <w:lsdException w:name="Dark List Accent 2" w:semiHidden="0" w:uiPriority="70" w:unhideWhenUsed="0"/>
+    <w:lsdException w:name="Colorful Shading Accent 2" w:semiHidden="0" w:uiPriority="71" w:unhideWhenUsed="0"/>
+    <w:lsdException w:name="Colorful List Accent 2" w:semiHidden="0" w:uiPriority="72" w:unhideWhenUsed="0"/>
+    <w:lsdException w:name="Colorful Grid Accent 2" w:semiHidden="0" w:uiPriority="73" w:unhideWhenUsed="0"/>
+    <w:lsdException w:name="Light Shading Accent 3" w:semiHidden="0" w:uiPriority="60" w:unhideWhenUsed="0"/>
+    <w:lsdException w:name="Light List Accent 3" w:semiHidden="0" w:uiPriority="61" w:unhideWhenUsed="0"/>
+    <w:lsdException w:name="Light Grid Accent 3" w:semiHidden="0" w:uiPriority="62" w:unhideWhenUsed="0"/>
+    <w:lsdException w:name="Medium Shading 1 Accent 3" w:semiHidden="0" w:uiPriority="63" w:unhideWhenUsed="0"/>
+    <w:lsdException w:name="Medium Shading 2 Accent 3" w:semiHidden="0" w:uiPriority="64" w:unhideWhenUsed="0"/>
+    <w:lsdException w:name="Medium List 1 Accent 3" w:semiHidden="0" w:uiPriority="65" w:unhideWhenUsed="0"/>
+    <w:lsdException w:name="Medium List 2 Accent 3" w:semiHidden="0" w:uiPriority="66" w:unhideWhenUsed="0"/>
+    <w:lsdException w:name="Medium Grid 1 Accent 3" w:semiHidden="0" w:uiPriority="67" w:unhideWhenUsed="0"/>
+    <w:lsdException w:name="Medium Grid 2 Accent 3" w:semiHidden="0" w:uiPriority="68" w:unhideWhenUsed="0"/>
+    <w:lsdException w:name="Medium Grid 3 Accent 3" w:semiHidden="0" w:uiPriority="69" w:unhideWhenUsed="0"/>
+    <w:lsdException w:name="Dark List Accent 3" w:semiHidden="0" w:uiPriority="70" w:unhideWhenUsed="0"/>
+    <w:lsdException w:name="Colorful Shading Accent 3" w:semiHidden="0" w:uiPriority="71" w:unhideWhenUsed="0"/>
+    <w:lsdException w:name="Colorful List Accent 3" w:semiHidden="0" w:uiPriority="72" w:unhideWhenUsed="0"/>
+    <w:lsdException w:name="Colorful Grid Accent 3" w:semiHidden="0" w:uiPriority="73" w:unhideWhenUsed="0"/>
+    <w:lsdException w:name="Light Shading Accent 4" w:semiHidden="0" w:uiPriority="60" w:unhideWhenUsed="0"/>
+    <w:lsdException w:name="Light List Accent 4" w:semiHidden="0" w:uiPriority="61" w:unhideWhenUsed="0"/>
+    <w:lsdException w:name="Light Grid Accent 4" w:semiHidden="0" w:uiPriority="62" w:unhideWhenUsed="0"/>
+    <w:lsdException w:name="Medium Shading 1 Accent 4" w:semiHidden="0" w:uiPriority="63" w:unhideWhenUsed="0"/>
+    <w:lsdException w:name="Medium Shading 2 Accent 4" w:semiHidden="0" w:uiPriority="64" w:unhideWhenUsed="0"/>
+    <w:lsdException w:name="Medium List 1 Accent 4" w:semiHidden="0" w:uiPriority="65" w:unhideWhenUsed="0"/>
+    <w:lsdException w:name="Medium List 2 Accent 4" w:semiHidden="0" w:uiPriority="66" w:unhideWhenUsed="0"/>
+    <w:lsdException w:name="Medium Grid 1 Accent 4" w:semiHidden="0" w:uiPriority="67" w:unhideWhenUsed="0"/>
+    <w:lsdException w:name="Medium Grid 2 Accent 4" w:semiHidden="0" w:uiPriority="68" w:unhideWhenUsed="0"/>
+    <w:lsdException w:name="Medium Grid 3 Accent 4" w:semiHidden="0" w:uiPriority="69" w:unhideWhenUsed="0"/>
+    <w:lsdException w:name="Dark List Accent 4" w:semiHidden="0" w:uiPriority="70" w:unhideWhenUsed="0"/>
+    <w:lsdException w:name="Colorful Shading Accent 4" w:semiHidden="0" w:uiPriority="71" w:unhideWhenUsed="0"/>
+    <w:lsdException w:name="Colorful List Accent 4" w:semiHidden="0" w:uiPriority="72" w:unhideWhenUsed="0"/>
+    <w:lsdException w:name="Colorful Grid Accent 4" w:semiHidden="0" w:uiPriority="73" w:unhideWhenUsed="0"/>
+    <w:lsdException w:name="Light Shading Accent 5" w:semiHidden="0" w:uiPriority="60" w:unhideWhenUsed="0"/>
+    <w:lsdException w:name="Light List Accent 5" w:semiHidden="0" w:uiPriority="61" w:unhideWhenUsed="0"/>
+    <w:lsdException w:name="Light Grid Accent 5" w:semiHidden="0" w:uiPriority="62" w:unhideWhenUsed="0"/>
+    <w:lsdException w:name="Medium Shading 1 Accent 5" w:semiHidden="0" w:uiPriority="63" w:unhideWhenUsed="0"/>
+    <w:lsdException w:name="Medium Shading 2 Accent 5" w:semiHidden="0" w:uiPriority="64" w:unhideWhenUsed="0"/>
+    <w:lsdException w:name="Medium List 1 Accent 5" w:semiHidden="0" w:uiPriority="65" w:unhideWhenUsed="0"/>
+    <w:lsdException w:name="Medium List 2 Accent 5" w:semiHidden="0" w:uiPriority="66" w:unhideWhenUsed="0"/>
+    <w:lsdException w:name="Medium Grid 1 Accent 5" w:semiHidden="0" w:uiPriority="67" w:unhideWhenUsed="0"/>
+    <w:lsdException w:name="Medium Grid 2 Accent 5" w:semiHidden="0" w:uiPriority="68" w:unhideWhenUsed="0"/>
+    <w:lsdException w:name="Medium Grid 3 Accent 5" w:semiHidden="0" w:uiPriority="69" w:unhideWhenUsed="0"/>
+    <w:lsdException w:name="Dark List Accent 5" w:semiHidden="0" w:uiPriority="70" w:unhideWhenUsed="0"/>
+    <w:lsdException w:name="Colorful Shading Accent 5" w:semiHidden="0" w:uiPriority="71" w:unhideWhenUsed="0"/>
+    <w:lsdException w:name="Colorful List Accent 5" w:semiHidden="0" w:uiPriority="72" w:unhideWhenUsed="0"/>
+    <w:lsdException w:name="Colorful Grid Accent 5" w:semiHidden="0" w:uiPriority="73" w:unhideWhenUsed="0"/>
+    <w:lsdException w:name="Light Shading Accent 6" w:semiHidden="0" w:uiPriority="60" w:unhideWhenUsed="0"/>
+    <w:lsdException w:name="Light List Accent 6" w:semiHidden="0" w:uiPriority="61" w:unhideWhenUsed="0"/>
+    <w:lsdException w:name="Light Grid Accent 6" w:semiHidden="0" w:uiPriority="62" w:unhideWhenUsed="0"/>
+    <w:lsdException w:name="Medium Shading 1 Accent 6" w:semiHidden="0" w:uiPriority="63" w:unhideWhenUsed="0"/>
+    <w:lsdException w:name="Medium Shading 2 Accent 6" w:semiHidden="0" w:uiPriority="64" w:unhideWhenUsed="0"/>
+    <w:lsdException w:name="Medium List 1 Accent 6" w:semiHidden="0" w:uiPriority="65" w:unhideWhenUsed="0"/>
+    <w:lsdException w:name="Medium List 2 Accent 6" w:semiHidden="0" w:uiPriority="66" w:unhideWhenUsed="0"/>
+    <w:lsdException w:name="Medium Grid 1 Accent 6" w:semiHidden="0" w:uiPriority="67" w:unhideWhenUsed="0"/>
+    <w:lsdException w:name="Medium Grid 2 Accent 6" w:semiHidden="0" w:uiPriority="68" w:unhideWhenUsed="0"/>
+    <w:lsdException w:name="Medium Grid 3 Accent 6" w:semiHidden="0" w:uiPriority="69" w:unhideWhenUsed="0"/>
+    <w:lsdException w:name="Dark List Accent 6" w:semiHidden="0" w:uiPriority="70" w:unhideWhenUsed="0"/>
+    <w:lsdException w:name="Colorful Shading Accent 6" w:semiHidden="0" w:uiPriority="71" w:unhideWhenUsed="0"/>
+    <w:lsdException w:name="Colorful List Accent 6" w:semiHidden="0" w:uiPriority="72" w:unhideWhenUsed="0"/>
+    <w:lsdException w:name="Colorful Grid Accent 6" w:semiHidden="0" w:uiPriority="73" w:unhideWhenUsed="0"/>
+    <w:lsdException w:name="Subtle Emphasis" w:semiHidden="0" w:uiPriority="19" w:unhideWhenUsed="0" w:qFormat="1"/>
+    <w:lsdException w:name="Intense Emphasis" w:semiHidden="0" w:uiPriority="21" w:unhideWhenUsed="0" w:qFormat="1"/>
+    <w:lsdException w:name="Subtle Reference" w:semiHidden="0" w:uiPriority="31" w:unhideWhenUsed="0" w:qFormat="1"/>
+    <w:lsdException w:name="Intense Reference" w:semiHidden="0" w:uiPriority="32" w:unhideWhenUsed="0" w:qFormat="1"/>
+    <w:lsdException w:name="Book Title" w:semiHidden="0" w:uiPriority="33" w:unhideWhenUsed="0" w:qFormat="1"/>
+    <w:lsdException w:name="Bibliography" w:uiPriority="37"/>
+    <w:lsdException w:name="TOC Heading" w:uiPriority="39" w:qFormat="1"/>
   </w:latentStyles>
-  <w:style w:type="paragraph" w:default="1" w:styleId="Normalny">
+  <w:style w:type="paragraph" w:default="1" w:styleId="Normlny">
     <w:name w:val="Normal"/>
   </w:style>
-  <w:style w:type="paragraph" w:styleId="Nagwek1">
+  <w:style w:type="paragraph" w:styleId="Nadpis1">
     <w:name w:val="heading 1"/>
-    <w:basedOn w:val="Normalny"/>
-    <w:next w:val="Normalny"/>
+    <w:basedOn w:val="Normlny"/>
+    <w:next w:val="Normlny"/>
     <w:pPr>
       <w:keepNext/>
       <w:keepLines/>
@@ -4433,10 +4296,10 @@
       <w:szCs w:val="28"/>
     </w:rPr>
   </w:style>
-  <w:style w:type="paragraph" w:styleId="Nagwek2">
+  <w:style w:type="paragraph" w:styleId="Nadpis2">
     <w:name w:val="heading 2"/>
-    <w:basedOn w:val="Normalny"/>
-    <w:next w:val="Normalny"/>
+    <w:basedOn w:val="Normlny"/>
+    <w:next w:val="Normlny"/>
     <w:pPr>
       <w:keepNext/>
       <w:keepLines/>
@@ -4451,10 +4314,10 @@
       <w:szCs w:val="26"/>
     </w:rPr>
   </w:style>
-  <w:style w:type="paragraph" w:styleId="Nagwek3">
+  <w:style w:type="paragraph" w:styleId="Nadpis3">
     <w:name w:val="heading 3"/>
-    <w:basedOn w:val="Normalny"/>
-    <w:next w:val="Normalny"/>
+    <w:basedOn w:val="Normlny"/>
+    <w:next w:val="Normlny"/>
     <w:pPr>
       <w:keepNext/>
       <w:keepLines/>
@@ -4467,10 +4330,10 @@
       <w:color w:val="4F81BD"/>
     </w:rPr>
   </w:style>
-  <w:style w:type="paragraph" w:styleId="Nagwek4">
+  <w:style w:type="paragraph" w:styleId="Nadpis4">
     <w:name w:val="heading 4"/>
-    <w:basedOn w:val="Normalny"/>
-    <w:next w:val="Normalny"/>
+    <w:basedOn w:val="Normlny"/>
+    <w:next w:val="Normlny"/>
     <w:pPr>
       <w:keepNext/>
       <w:keepLines/>
@@ -4483,10 +4346,10 @@
       <w:szCs w:val="24"/>
     </w:rPr>
   </w:style>
-  <w:style w:type="paragraph" w:styleId="Nagwek5">
+  <w:style w:type="paragraph" w:styleId="Nadpis5">
     <w:name w:val="heading 5"/>
-    <w:basedOn w:val="Normalny"/>
-    <w:next w:val="Normalny"/>
+    <w:basedOn w:val="Normlny"/>
+    <w:next w:val="Normlny"/>
     <w:pPr>
       <w:keepNext/>
       <w:keepLines/>
@@ -4497,10 +4360,10 @@
       <w:b/>
     </w:rPr>
   </w:style>
-  <w:style w:type="paragraph" w:styleId="Nagwek6">
+  <w:style w:type="paragraph" w:styleId="Nadpis6">
     <w:name w:val="heading 6"/>
-    <w:basedOn w:val="Normalny"/>
-    <w:next w:val="Normalny"/>
+    <w:basedOn w:val="Normlny"/>
+    <w:next w:val="Normlny"/>
     <w:pPr>
       <w:keepNext/>
       <w:keepLines/>
@@ -4513,13 +4376,13 @@
       <w:szCs w:val="20"/>
     </w:rPr>
   </w:style>
-  <w:style w:type="character" w:default="1" w:styleId="Domylnaczcionkaakapitu">
+  <w:style w:type="character" w:default="1" w:styleId="Predvolenpsmoodseku">
     <w:name w:val="Default Paragraph Font"/>
     <w:uiPriority w:val="1"/>
     <w:semiHidden/>
     <w:unhideWhenUsed/>
   </w:style>
-  <w:style w:type="table" w:default="1" w:styleId="Standardowy">
+  <w:style w:type="table" w:default="1" w:styleId="Normlnatabuka">
     <w:name w:val="Normal Table"/>
     <w:uiPriority w:val="99"/>
     <w:semiHidden/>
@@ -4534,7 +4397,7 @@
       </w:tblCellMar>
     </w:tblPr>
   </w:style>
-  <w:style w:type="numbering" w:default="1" w:styleId="Bezlisty">
+  <w:style w:type="numbering" w:default="1" w:styleId="Bezzoznamu">
     <w:name w:val="No List"/>
     <w:uiPriority w:val="99"/>
     <w:semiHidden/>
@@ -4551,10 +4414,10 @@
       </w:tblCellMar>
     </w:tblPr>
   </w:style>
-  <w:style w:type="paragraph" w:styleId="Tytu">
+  <w:style w:type="paragraph" w:styleId="Nzov">
     <w:name w:val="Title"/>
-    <w:basedOn w:val="Normalny"/>
-    <w:next w:val="Normalny"/>
+    <w:basedOn w:val="Normlny"/>
+    <w:next w:val="Normlny"/>
     <w:pPr>
       <w:keepNext/>
       <w:keepLines/>
@@ -4566,10 +4429,10 @@
       <w:szCs w:val="72"/>
     </w:rPr>
   </w:style>
-  <w:style w:type="paragraph" w:styleId="Podtytu">
+  <w:style w:type="paragraph" w:styleId="Podtitul">
     <w:name w:val="Subtitle"/>
-    <w:basedOn w:val="Normalny"/>
-    <w:next w:val="Normalny"/>
+    <w:basedOn w:val="Normlny"/>
+    <w:next w:val="Normlny"/>
     <w:pPr>
       <w:keepNext/>
       <w:keepLines/>
@@ -4695,6 +4558,605 @@
     <w:tcPr>
       <w:shd w:val="clear" w:color="auto" w:fill="E6E6E6"/>
     </w:tcPr>
+  </w:style>
+  <w:style w:type="paragraph" w:styleId="Textbubliny">
+    <w:name w:val="Balloon Text"/>
+    <w:basedOn w:val="Normlny"/>
+    <w:link w:val="TextbublinyChar"/>
+    <w:uiPriority w:val="99"/>
+    <w:semiHidden/>
+    <w:unhideWhenUsed/>
+    <w:rsid w:val="00B565ED"/>
+    <w:pPr>
+      <w:spacing w:after="0" w:line="240" w:lineRule="auto"/>
+    </w:pPr>
+    <w:rPr>
+      <w:rFonts w:ascii="Tahoma" w:hAnsi="Tahoma" w:cs="Tahoma"/>
+      <w:sz w:val="16"/>
+      <w:szCs w:val="16"/>
+    </w:rPr>
+  </w:style>
+  <w:style w:type="character" w:customStyle="1" w:styleId="TextbublinyChar">
+    <w:name w:val="Text bubliny Char"/>
+    <w:basedOn w:val="Predvolenpsmoodseku"/>
+    <w:link w:val="Textbubliny"/>
+    <w:uiPriority w:val="99"/>
+    <w:semiHidden/>
+    <w:rsid w:val="00B565ED"/>
+    <w:rPr>
+      <w:rFonts w:ascii="Tahoma" w:hAnsi="Tahoma" w:cs="Tahoma"/>
+      <w:sz w:val="16"/>
+      <w:szCs w:val="16"/>
+    </w:rPr>
+  </w:style>
+  <w:style w:type="paragraph" w:styleId="Hlavika">
+    <w:name w:val="header"/>
+    <w:basedOn w:val="Normlny"/>
+    <w:link w:val="HlavikaChar"/>
+    <w:uiPriority w:val="99"/>
+    <w:unhideWhenUsed/>
+    <w:rsid w:val="00B565ED"/>
+    <w:pPr>
+      <w:tabs>
+        <w:tab w:val="center" w:pos="4536"/>
+        <w:tab w:val="right" w:pos="9072"/>
+      </w:tabs>
+      <w:spacing w:after="0" w:line="240" w:lineRule="auto"/>
+    </w:pPr>
+  </w:style>
+  <w:style w:type="character" w:customStyle="1" w:styleId="HlavikaChar">
+    <w:name w:val="Hlavička Char"/>
+    <w:basedOn w:val="Predvolenpsmoodseku"/>
+    <w:link w:val="Hlavika"/>
+    <w:uiPriority w:val="99"/>
+    <w:rsid w:val="00B565ED"/>
+  </w:style>
+  <w:style w:type="paragraph" w:styleId="Pta">
+    <w:name w:val="footer"/>
+    <w:basedOn w:val="Normlny"/>
+    <w:link w:val="PtaChar"/>
+    <w:uiPriority w:val="99"/>
+    <w:unhideWhenUsed/>
+    <w:rsid w:val="00B565ED"/>
+    <w:pPr>
+      <w:tabs>
+        <w:tab w:val="center" w:pos="4536"/>
+        <w:tab w:val="right" w:pos="9072"/>
+      </w:tabs>
+      <w:spacing w:after="0" w:line="240" w:lineRule="auto"/>
+    </w:pPr>
+  </w:style>
+  <w:style w:type="character" w:customStyle="1" w:styleId="PtaChar">
+    <w:name w:val="Päta Char"/>
+    <w:basedOn w:val="Predvolenpsmoodseku"/>
+    <w:link w:val="Pta"/>
+    <w:uiPriority w:val="99"/>
+    <w:rsid w:val="00B565ED"/>
+  </w:style>
+</w:styles>
+</file>
+
+<file path=word/stylesWithEffects.xml><?xml version="1.0" encoding="utf-8"?>
+<w:styles xmlns:wpc="http://schemas.microsoft.com/office/word/2010/wordprocessingCanvas" xmlns:mc="http://schemas.openxmlformats.org/markup-compatibility/2006" xmlns:o="urn:schemas-microsoft-com:office:office" xmlns:r="http://schemas.openxmlformats.org/officeDocument/2006/relationships" xmlns:m="http://schemas.openxmlformats.org/officeDocument/2006/math" xmlns:v="urn:schemas-microsoft-com:vml" xmlns:wp14="http://schemas.microsoft.com/office/word/2010/wordprocessingDrawing" xmlns:wp="http://schemas.openxmlformats.org/drawingml/2006/wordprocessingDrawing" xmlns:w10="urn:schemas-microsoft-com:office:word" xmlns:w="http://schemas.openxmlformats.org/wordprocessingml/2006/main" xmlns:w14="http://schemas.microsoft.com/office/word/2010/wordml" xmlns:wpg="http://schemas.microsoft.com/office/word/2010/wordprocessingGroup" xmlns:wpi="http://schemas.microsoft.com/office/word/2010/wordprocessingInk" xmlns:wne="http://schemas.microsoft.com/office/word/2006/wordml" xmlns:wps="http://schemas.microsoft.com/office/word/2010/wordprocessingShape" mc:Ignorable="w14 wp14">
+  <w:docDefaults>
+    <w:rPrDefault>
+      <w:rPr>
+        <w:rFonts w:ascii="Calibri" w:eastAsia="Calibri" w:hAnsi="Calibri" w:cs="Calibri"/>
+        <w:color w:val="000000"/>
+        <w:sz w:val="22"/>
+        <w:szCs w:val="22"/>
+        <w:lang w:val="en-GB" w:eastAsia="pl-PL" w:bidi="ar-SA"/>
+      </w:rPr>
+    </w:rPrDefault>
+    <w:pPrDefault>
+      <w:pPr>
+        <w:pBdr>
+          <w:top w:val="nil"/>
+          <w:left w:val="nil"/>
+          <w:bottom w:val="nil"/>
+          <w:right w:val="nil"/>
+          <w:between w:val="nil"/>
+        </w:pBdr>
+        <w:spacing w:after="200" w:line="276" w:lineRule="auto"/>
+      </w:pPr>
+    </w:pPrDefault>
+  </w:docDefaults>
+  <w:latentStyles w:defLockedState="0" w:defUIPriority="99" w:defSemiHidden="1" w:defUnhideWhenUsed="1" w:defQFormat="0" w:count="267">
+    <w:lsdException w:name="Normal" w:semiHidden="0" w:uiPriority="0" w:unhideWhenUsed="0" w:qFormat="1"/>
+    <w:lsdException w:name="heading 1" w:semiHidden="0" w:uiPriority="9" w:unhideWhenUsed="0" w:qFormat="1"/>
+    <w:lsdException w:name="heading 2" w:uiPriority="9" w:qFormat="1"/>
+    <w:lsdException w:name="heading 3" w:uiPriority="9" w:qFormat="1"/>
+    <w:lsdException w:name="heading 4" w:uiPriority="9" w:qFormat="1"/>
+    <w:lsdException w:name="heading 5" w:uiPriority="9" w:qFormat="1"/>
+    <w:lsdException w:name="heading 6" w:uiPriority="9" w:qFormat="1"/>
+    <w:lsdException w:name="heading 7" w:uiPriority="9" w:qFormat="1"/>
+    <w:lsdException w:name="heading 8" w:uiPriority="9" w:qFormat="1"/>
+    <w:lsdException w:name="heading 9" w:uiPriority="9" w:qFormat="1"/>
+    <w:lsdException w:name="toc 1" w:uiPriority="39"/>
+    <w:lsdException w:name="toc 2" w:uiPriority="39"/>
+    <w:lsdException w:name="toc 3" w:uiPriority="39"/>
+    <w:lsdException w:name="toc 4" w:uiPriority="39"/>
+    <w:lsdException w:name="toc 5" w:uiPriority="39"/>
+    <w:lsdException w:name="toc 6" w:uiPriority="39"/>
+    <w:lsdException w:name="toc 7" w:uiPriority="39"/>
+    <w:lsdException w:name="toc 8" w:uiPriority="39"/>
+    <w:lsdException w:name="toc 9" w:uiPriority="39"/>
+    <w:lsdException w:name="caption" w:uiPriority="35" w:qFormat="1"/>
+    <w:lsdException w:name="Title" w:semiHidden="0" w:uiPriority="10" w:unhideWhenUsed="0" w:qFormat="1"/>
+    <w:lsdException w:name="Default Paragraph Font" w:uiPriority="1"/>
+    <w:lsdException w:name="Subtitle" w:semiHidden="0" w:uiPriority="11" w:unhideWhenUsed="0" w:qFormat="1"/>
+    <w:lsdException w:name="Strong" w:semiHidden="0" w:uiPriority="22" w:unhideWhenUsed="0" w:qFormat="1"/>
+    <w:lsdException w:name="Emphasis" w:semiHidden="0" w:uiPriority="20" w:unhideWhenUsed="0" w:qFormat="1"/>
+    <w:lsdException w:name="Table Grid" w:semiHidden="0" w:uiPriority="39" w:unhideWhenUsed="0"/>
+    <w:lsdException w:name="Placeholder Text" w:unhideWhenUsed="0"/>
+    <w:lsdException w:name="No Spacing" w:semiHidden="0" w:uiPriority="1" w:unhideWhenUsed="0" w:qFormat="1"/>
+    <w:lsdException w:name="Light Shading" w:semiHidden="0" w:uiPriority="60" w:unhideWhenUsed="0"/>
+    <w:lsdException w:name="Light List" w:semiHidden="0" w:uiPriority="61" w:unhideWhenUsed="0"/>
+    <w:lsdException w:name="Light Grid" w:semiHidden="0" w:uiPriority="62" w:unhideWhenUsed="0"/>
+    <w:lsdException w:name="Medium Shading 1" w:semiHidden="0" w:uiPriority="63" w:unhideWhenUsed="0"/>
+    <w:lsdException w:name="Medium Shading 2" w:semiHidden="0" w:uiPriority="64" w:unhideWhenUsed="0"/>
+    <w:lsdException w:name="Medium List 1" w:semiHidden="0" w:uiPriority="65" w:unhideWhenUsed="0"/>
+    <w:lsdException w:name="Medium List 2" w:semiHidden="0" w:uiPriority="66" w:unhideWhenUsed="0"/>
+    <w:lsdException w:name="Medium Grid 1" w:semiHidden="0" w:uiPriority="67" w:unhideWhenUsed="0"/>
+    <w:lsdException w:name="Medium Grid 2" w:semiHidden="0" w:uiPriority="68" w:unhideWhenUsed="0"/>
+    <w:lsdException w:name="Medium Grid 3" w:semiHidden="0" w:uiPriority="69" w:unhideWhenUsed="0"/>
+    <w:lsdException w:name="Dark List" w:semiHidden="0" w:uiPriority="70" w:unhideWhenUsed="0"/>
+    <w:lsdException w:name="Colorful Shading" w:semiHidden="0" w:uiPriority="71" w:unhideWhenUsed="0"/>
+    <w:lsdException w:name="Colorful List" w:semiHidden="0" w:uiPriority="72" w:unhideWhenUsed="0"/>
+    <w:lsdException w:name="Colorful Grid" w:semiHidden="0" w:uiPriority="73" w:unhideWhenUsed="0"/>
+    <w:lsdException w:name="Light Shading Accent 1" w:semiHidden="0" w:uiPriority="60" w:unhideWhenUsed="0"/>
+    <w:lsdException w:name="Light List Accent 1" w:semiHidden="0" w:uiPriority="61" w:unhideWhenUsed="0"/>
+    <w:lsdException w:name="Light Grid Accent 1" w:semiHidden="0" w:uiPriority="62" w:unhideWhenUsed="0"/>
+    <w:lsdException w:name="Medium Shading 1 Accent 1" w:semiHidden="0" w:uiPriority="63" w:unhideWhenUsed="0"/>
+    <w:lsdException w:name="Medium Shading 2 Accent 1" w:semiHidden="0" w:uiPriority="64" w:unhideWhenUsed="0"/>
+    <w:lsdException w:name="Medium List 1 Accent 1" w:semiHidden="0" w:uiPriority="65" w:unhideWhenUsed="0"/>
+    <w:lsdException w:name="Revision" w:unhideWhenUsed="0"/>
+    <w:lsdException w:name="List Paragraph" w:semiHidden="0" w:uiPriority="34" w:unhideWhenUsed="0" w:qFormat="1"/>
+    <w:lsdException w:name="Quote" w:semiHidden="0" w:uiPriority="29" w:unhideWhenUsed="0" w:qFormat="1"/>
+    <w:lsdException w:name="Intense Quote" w:semiHidden="0" w:uiPriority="30" w:unhideWhenUsed="0" w:qFormat="1"/>
+    <w:lsdException w:name="Medium List 2 Accent 1" w:semiHidden="0" w:uiPriority="66" w:unhideWhenUsed="0"/>
+    <w:lsdException w:name="Medium Grid 1 Accent 1" w:semiHidden="0" w:uiPriority="67" w:unhideWhenUsed="0"/>
+    <w:lsdException w:name="Medium Grid 2 Accent 1" w:semiHidden="0" w:uiPriority="68" w:unhideWhenUsed="0"/>
+    <w:lsdException w:name="Medium Grid 3 Accent 1" w:semiHidden="0" w:uiPriority="69" w:unhideWhenUsed="0"/>
+    <w:lsdException w:name="Dark List Accent 1" w:semiHidden="0" w:uiPriority="70" w:unhideWhenUsed="0"/>
+    <w:lsdException w:name="Colorful Shading Accent 1" w:semiHidden="0" w:uiPriority="71" w:unhideWhenUsed="0"/>
+    <w:lsdException w:name="Colorful List Accent 1" w:semiHidden="0" w:uiPriority="72" w:unhideWhenUsed="0"/>
+    <w:lsdException w:name="Colorful Grid Accent 1" w:semiHidden="0" w:uiPriority="73" w:unhideWhenUsed="0"/>
+    <w:lsdException w:name="Light Shading Accent 2" w:semiHidden="0" w:uiPriority="60" w:unhideWhenUsed="0"/>
+    <w:lsdException w:name="Light List Accent 2" w:semiHidden="0" w:uiPriority="61" w:unhideWhenUsed="0"/>
+    <w:lsdException w:name="Light Grid Accent 2" w:semiHidden="0" w:uiPriority="62" w:unhideWhenUsed="0"/>
+    <w:lsdException w:name="Medium Shading 1 Accent 2" w:semiHidden="0" w:uiPriority="63" w:unhideWhenUsed="0"/>
+    <w:lsdException w:name="Medium Shading 2 Accent 2" w:semiHidden="0" w:uiPriority="64" w:unhideWhenUsed="0"/>
+    <w:lsdException w:name="Medium List 1 Accent 2" w:semiHidden="0" w:uiPriority="65" w:unhideWhenUsed="0"/>
+    <w:lsdException w:name="Medium List 2 Accent 2" w:semiHidden="0" w:uiPriority="66" w:unhideWhenUsed="0"/>
+    <w:lsdException w:name="Medium Grid 1 Accent 2" w:semiHidden="0" w:uiPriority="67" w:unhideWhenUsed="0"/>
+    <w:lsdException w:name="Medium Grid 2 Accent 2" w:semiHidden="0" w:uiPriority="68" w:unhideWhenUsed="0"/>
+    <w:lsdException w:name="Medium Grid 3 Accent 2" w:semiHidden="0" w:uiPriority="69" w:unhideWhenUsed="0"/>
+    <w:lsdException w:name="Dark List Accent 2" w:semiHidden="0" w:uiPriority="70" w:unhideWhenUsed="0"/>
+    <w:lsdException w:name="Colorful Shading Accent 2" w:semiHidden="0" w:uiPriority="71" w:unhideWhenUsed="0"/>
+    <w:lsdException w:name="Colorful List Accent 2" w:semiHidden="0" w:uiPriority="72" w:unhideWhenUsed="0"/>
+    <w:lsdException w:name="Colorful Grid Accent 2" w:semiHidden="0" w:uiPriority="73" w:unhideWhenUsed="0"/>
+    <w:lsdException w:name="Light Shading Accent 3" w:semiHidden="0" w:uiPriority="60" w:unhideWhenUsed="0"/>
+    <w:lsdException w:name="Light List Accent 3" w:semiHidden="0" w:uiPriority="61" w:unhideWhenUsed="0"/>
+    <w:lsdException w:name="Light Grid Accent 3" w:semiHidden="0" w:uiPriority="62" w:unhideWhenUsed="0"/>
+    <w:lsdException w:name="Medium Shading 1 Accent 3" w:semiHidden="0" w:uiPriority="63" w:unhideWhenUsed="0"/>
+    <w:lsdException w:name="Medium Shading 2 Accent 3" w:semiHidden="0" w:uiPriority="64" w:unhideWhenUsed="0"/>
+    <w:lsdException w:name="Medium List 1 Accent 3" w:semiHidden="0" w:uiPriority="65" w:unhideWhenUsed="0"/>
+    <w:lsdException w:name="Medium List 2 Accent 3" w:semiHidden="0" w:uiPriority="66" w:unhideWhenUsed="0"/>
+    <w:lsdException w:name="Medium Grid 1 Accent 3" w:semiHidden="0" w:uiPriority="67" w:unhideWhenUsed="0"/>
+    <w:lsdException w:name="Medium Grid 2 Accent 3" w:semiHidden="0" w:uiPriority="68" w:unhideWhenUsed="0"/>
+    <w:lsdException w:name="Medium Grid 3 Accent 3" w:semiHidden="0" w:uiPriority="69" w:unhideWhenUsed="0"/>
+    <w:lsdException w:name="Dark List Accent 3" w:semiHidden="0" w:uiPriority="70" w:unhideWhenUsed="0"/>
+    <w:lsdException w:name="Colorful Shading Accent 3" w:semiHidden="0" w:uiPriority="71" w:unhideWhenUsed="0"/>
+    <w:lsdException w:name="Colorful List Accent 3" w:semiHidden="0" w:uiPriority="72" w:unhideWhenUsed="0"/>
+    <w:lsdException w:name="Colorful Grid Accent 3" w:semiHidden="0" w:uiPriority="73" w:unhideWhenUsed="0"/>
+    <w:lsdException w:name="Light Shading Accent 4" w:semiHidden="0" w:uiPriority="60" w:unhideWhenUsed="0"/>
+    <w:lsdException w:name="Light List Accent 4" w:semiHidden="0" w:uiPriority="61" w:unhideWhenUsed="0"/>
+    <w:lsdException w:name="Light Grid Accent 4" w:semiHidden="0" w:uiPriority="62" w:unhideWhenUsed="0"/>
+    <w:lsdException w:name="Medium Shading 1 Accent 4" w:semiHidden="0" w:uiPriority="63" w:unhideWhenUsed="0"/>
+    <w:lsdException w:name="Medium Shading 2 Accent 4" w:semiHidden="0" w:uiPriority="64" w:unhideWhenUsed="0"/>
+    <w:lsdException w:name="Medium List 1 Accent 4" w:semiHidden="0" w:uiPriority="65" w:unhideWhenUsed="0"/>
+    <w:lsdException w:name="Medium List 2 Accent 4" w:semiHidden="0" w:uiPriority="66" w:unhideWhenUsed="0"/>
+    <w:lsdException w:name="Medium Grid 1 Accent 4" w:semiHidden="0" w:uiPriority="67" w:unhideWhenUsed="0"/>
+    <w:lsdException w:name="Medium Grid 2 Accent 4" w:semiHidden="0" w:uiPriority="68" w:unhideWhenUsed="0"/>
+    <w:lsdException w:name="Medium Grid 3 Accent 4" w:semiHidden="0" w:uiPriority="69" w:unhideWhenUsed="0"/>
+    <w:lsdException w:name="Dark List Accent 4" w:semiHidden="0" w:uiPriority="70" w:unhideWhenUsed="0"/>
+    <w:lsdException w:name="Colorful Shading Accent 4" w:semiHidden="0" w:uiPriority="71" w:unhideWhenUsed="0"/>
+    <w:lsdException w:name="Colorful List Accent 4" w:semiHidden="0" w:uiPriority="72" w:unhideWhenUsed="0"/>
+    <w:lsdException w:name="Colorful Grid Accent 4" w:semiHidden="0" w:uiPriority="73" w:unhideWhenUsed="0"/>
+    <w:lsdException w:name="Light Shading Accent 5" w:semiHidden="0" w:uiPriority="60" w:unhideWhenUsed="0"/>
+    <w:lsdException w:name="Light List Accent 5" w:semiHidden="0" w:uiPriority="61" w:unhideWhenUsed="0"/>
+    <w:lsdException w:name="Light Grid Accent 5" w:semiHidden="0" w:uiPriority="62" w:unhideWhenUsed="0"/>
+    <w:lsdException w:name="Medium Shading 1 Accent 5" w:semiHidden="0" w:uiPriority="63" w:unhideWhenUsed="0"/>
+    <w:lsdException w:name="Medium Shading 2 Accent 5" w:semiHidden="0" w:uiPriority="64" w:unhideWhenUsed="0"/>
+    <w:lsdException w:name="Medium List 1 Accent 5" w:semiHidden="0" w:uiPriority="65" w:unhideWhenUsed="0"/>
+    <w:lsdException w:name="Medium List 2 Accent 5" w:semiHidden="0" w:uiPriority="66" w:unhideWhenUsed="0"/>
+    <w:lsdException w:name="Medium Grid 1 Accent 5" w:semiHidden="0" w:uiPriority="67" w:unhideWhenUsed="0"/>
+    <w:lsdException w:name="Medium Grid 2 Accent 5" w:semiHidden="0" w:uiPriority="68" w:unhideWhenUsed="0"/>
+    <w:lsdException w:name="Medium Grid 3 Accent 5" w:semiHidden="0" w:uiPriority="69" w:unhideWhenUsed="0"/>
+    <w:lsdException w:name="Dark List Accent 5" w:semiHidden="0" w:uiPriority="70" w:unhideWhenUsed="0"/>
+    <w:lsdException w:name="Colorful Shading Accent 5" w:semiHidden="0" w:uiPriority="71" w:unhideWhenUsed="0"/>
+    <w:lsdException w:name="Colorful List Accent 5" w:semiHidden="0" w:uiPriority="72" w:unhideWhenUsed="0"/>
+    <w:lsdException w:name="Colorful Grid Accent 5" w:semiHidden="0" w:uiPriority="73" w:unhideWhenUsed="0"/>
+    <w:lsdException w:name="Light Shading Accent 6" w:semiHidden="0" w:uiPriority="60" w:unhideWhenUsed="0"/>
+    <w:lsdException w:name="Light List Accent 6" w:semiHidden="0" w:uiPriority="61" w:unhideWhenUsed="0"/>
+    <w:lsdException w:name="Light Grid Accent 6" w:semiHidden="0" w:uiPriority="62" w:unhideWhenUsed="0"/>
+    <w:lsdException w:name="Medium Shading 1 Accent 6" w:semiHidden="0" w:uiPriority="63" w:unhideWhenUsed="0"/>
+    <w:lsdException w:name="Medium Shading 2 Accent 6" w:semiHidden="0" w:uiPriority="64" w:unhideWhenUsed="0"/>
+    <w:lsdException w:name="Medium List 1 Accent 6" w:semiHidden="0" w:uiPriority="65" w:unhideWhenUsed="0"/>
+    <w:lsdException w:name="Medium List 2 Accent 6" w:semiHidden="0" w:uiPriority="66" w:unhideWhenUsed="0"/>
+    <w:lsdException w:name="Medium Grid 1 Accent 6" w:semiHidden="0" w:uiPriority="67" w:unhideWhenUsed="0"/>
+    <w:lsdException w:name="Medium Grid 2 Accent 6" w:semiHidden="0" w:uiPriority="68" w:unhideWhenUsed="0"/>
+    <w:lsdException w:name="Medium Grid 3 Accent 6" w:semiHidden="0" w:uiPriority="69" w:unhideWhenUsed="0"/>
+    <w:lsdException w:name="Dark List Accent 6" w:semiHidden="0" w:uiPriority="70" w:unhideWhenUsed="0"/>
+    <w:lsdException w:name="Colorful Shading Accent 6" w:semiHidden="0" w:uiPriority="71" w:unhideWhenUsed="0"/>
+    <w:lsdException w:name="Colorful List Accent 6" w:semiHidden="0" w:uiPriority="72" w:unhideWhenUsed="0"/>
+    <w:lsdException w:name="Colorful Grid Accent 6" w:semiHidden="0" w:uiPriority="73" w:unhideWhenUsed="0"/>
+    <w:lsdException w:name="Subtle Emphasis" w:semiHidden="0" w:uiPriority="19" w:unhideWhenUsed="0" w:qFormat="1"/>
+    <w:lsdException w:name="Intense Emphasis" w:semiHidden="0" w:uiPriority="21" w:unhideWhenUsed="0" w:qFormat="1"/>
+    <w:lsdException w:name="Subtle Reference" w:semiHidden="0" w:uiPriority="31" w:unhideWhenUsed="0" w:qFormat="1"/>
+    <w:lsdException w:name="Intense Reference" w:semiHidden="0" w:uiPriority="32" w:unhideWhenUsed="0" w:qFormat="1"/>
+    <w:lsdException w:name="Book Title" w:semiHidden="0" w:uiPriority="33" w:unhideWhenUsed="0" w:qFormat="1"/>
+    <w:lsdException w:name="Bibliography" w:uiPriority="37"/>
+    <w:lsdException w:name="TOC Heading" w:uiPriority="39" w:qFormat="1"/>
+  </w:latentStyles>
+  <w:style w:type="paragraph" w:default="1" w:styleId="Normlny">
+    <w:name w:val="Normal"/>
+  </w:style>
+  <w:style w:type="paragraph" w:styleId="Nadpis1">
+    <w:name w:val="heading 1"/>
+    <w:basedOn w:val="Normlny"/>
+    <w:next w:val="Normlny"/>
+    <w:pPr>
+      <w:keepNext/>
+      <w:keepLines/>
+      <w:spacing w:before="480" w:after="0"/>
+      <w:outlineLvl w:val="0"/>
+    </w:pPr>
+    <w:rPr>
+      <w:rFonts w:ascii="Cambria" w:eastAsia="Cambria" w:hAnsi="Cambria" w:cs="Cambria"/>
+      <w:b/>
+      <w:color w:val="366091"/>
+      <w:sz w:val="28"/>
+      <w:szCs w:val="28"/>
+    </w:rPr>
+  </w:style>
+  <w:style w:type="paragraph" w:styleId="Nadpis2">
+    <w:name w:val="heading 2"/>
+    <w:basedOn w:val="Normlny"/>
+    <w:next w:val="Normlny"/>
+    <w:pPr>
+      <w:keepNext/>
+      <w:keepLines/>
+      <w:spacing w:before="200" w:after="0"/>
+      <w:outlineLvl w:val="1"/>
+    </w:pPr>
+    <w:rPr>
+      <w:rFonts w:ascii="Cambria" w:eastAsia="Cambria" w:hAnsi="Cambria" w:cs="Cambria"/>
+      <w:b/>
+      <w:color w:val="4F81BD"/>
+      <w:sz w:val="26"/>
+      <w:szCs w:val="26"/>
+    </w:rPr>
+  </w:style>
+  <w:style w:type="paragraph" w:styleId="Nadpis3">
+    <w:name w:val="heading 3"/>
+    <w:basedOn w:val="Normlny"/>
+    <w:next w:val="Normlny"/>
+    <w:pPr>
+      <w:keepNext/>
+      <w:keepLines/>
+      <w:spacing w:before="200" w:after="0"/>
+      <w:outlineLvl w:val="2"/>
+    </w:pPr>
+    <w:rPr>
+      <w:rFonts w:ascii="Cambria" w:eastAsia="Cambria" w:hAnsi="Cambria" w:cs="Cambria"/>
+      <w:b/>
+      <w:color w:val="4F81BD"/>
+    </w:rPr>
+  </w:style>
+  <w:style w:type="paragraph" w:styleId="Nadpis4">
+    <w:name w:val="heading 4"/>
+    <w:basedOn w:val="Normlny"/>
+    <w:next w:val="Normlny"/>
+    <w:pPr>
+      <w:keepNext/>
+      <w:keepLines/>
+      <w:spacing w:before="240" w:after="40"/>
+      <w:outlineLvl w:val="3"/>
+    </w:pPr>
+    <w:rPr>
+      <w:b/>
+      <w:sz w:val="24"/>
+      <w:szCs w:val="24"/>
+    </w:rPr>
+  </w:style>
+  <w:style w:type="paragraph" w:styleId="Nadpis5">
+    <w:name w:val="heading 5"/>
+    <w:basedOn w:val="Normlny"/>
+    <w:next w:val="Normlny"/>
+    <w:pPr>
+      <w:keepNext/>
+      <w:keepLines/>
+      <w:spacing w:before="220" w:after="40"/>
+      <w:outlineLvl w:val="4"/>
+    </w:pPr>
+    <w:rPr>
+      <w:b/>
+    </w:rPr>
+  </w:style>
+  <w:style w:type="paragraph" w:styleId="Nadpis6">
+    <w:name w:val="heading 6"/>
+    <w:basedOn w:val="Normlny"/>
+    <w:next w:val="Normlny"/>
+    <w:pPr>
+      <w:keepNext/>
+      <w:keepLines/>
+      <w:spacing w:before="200" w:after="40"/>
+      <w:outlineLvl w:val="5"/>
+    </w:pPr>
+    <w:rPr>
+      <w:b/>
+      <w:sz w:val="20"/>
+      <w:szCs w:val="20"/>
+    </w:rPr>
+  </w:style>
+  <w:style w:type="character" w:default="1" w:styleId="Predvolenpsmoodseku">
+    <w:name w:val="Default Paragraph Font"/>
+    <w:uiPriority w:val="1"/>
+    <w:semiHidden/>
+    <w:unhideWhenUsed/>
+  </w:style>
+  <w:style w:type="table" w:default="1" w:styleId="Normlnatabuka">
+    <w:name w:val="Normal Table"/>
+    <w:uiPriority w:val="99"/>
+    <w:semiHidden/>
+    <w:unhideWhenUsed/>
+    <w:tblPr>
+      <w:tblInd w:w="0" w:type="dxa"/>
+      <w:tblCellMar>
+        <w:top w:w="0" w:type="dxa"/>
+        <w:left w:w="108" w:type="dxa"/>
+        <w:bottom w:w="0" w:type="dxa"/>
+        <w:right w:w="108" w:type="dxa"/>
+      </w:tblCellMar>
+    </w:tblPr>
+  </w:style>
+  <w:style w:type="numbering" w:default="1" w:styleId="Bezzoznamu">
+    <w:name w:val="No List"/>
+    <w:uiPriority w:val="99"/>
+    <w:semiHidden/>
+    <w:unhideWhenUsed/>
+  </w:style>
+  <w:style w:type="table" w:customStyle="1" w:styleId="TableNormal">
+    <w:name w:val="Table Normal"/>
+    <w:tblPr>
+      <w:tblCellMar>
+        <w:top w:w="0" w:type="dxa"/>
+        <w:left w:w="0" w:type="dxa"/>
+        <w:bottom w:w="0" w:type="dxa"/>
+        <w:right w:w="0" w:type="dxa"/>
+      </w:tblCellMar>
+    </w:tblPr>
+  </w:style>
+  <w:style w:type="paragraph" w:styleId="Nzov">
+    <w:name w:val="Title"/>
+    <w:basedOn w:val="Normlny"/>
+    <w:next w:val="Normlny"/>
+    <w:pPr>
+      <w:keepNext/>
+      <w:keepLines/>
+      <w:spacing w:before="480" w:after="120"/>
+    </w:pPr>
+    <w:rPr>
+      <w:b/>
+      <w:sz w:val="72"/>
+      <w:szCs w:val="72"/>
+    </w:rPr>
+  </w:style>
+  <w:style w:type="paragraph" w:styleId="Podtitul">
+    <w:name w:val="Subtitle"/>
+    <w:basedOn w:val="Normlny"/>
+    <w:next w:val="Normlny"/>
+    <w:pPr>
+      <w:keepNext/>
+      <w:keepLines/>
+      <w:spacing w:before="360" w:after="80"/>
+    </w:pPr>
+    <w:rPr>
+      <w:rFonts w:ascii="Georgia" w:eastAsia="Georgia" w:hAnsi="Georgia" w:cs="Georgia"/>
+      <w:i/>
+      <w:color w:val="666666"/>
+      <w:sz w:val="48"/>
+      <w:szCs w:val="48"/>
+    </w:rPr>
+  </w:style>
+  <w:style w:type="table" w:customStyle="1" w:styleId="a">
+    <w:basedOn w:val="TableNormal"/>
+    <w:pPr>
+      <w:spacing w:after="0" w:line="240" w:lineRule="auto"/>
+    </w:pPr>
+    <w:tblPr>
+      <w:tblStyleRowBandSize w:val="1"/>
+      <w:tblStyleColBandSize w:val="1"/>
+      <w:tblCellMar>
+        <w:top w:w="72" w:type="dxa"/>
+        <w:left w:w="115" w:type="dxa"/>
+        <w:bottom w:w="72" w:type="dxa"/>
+        <w:right w:w="115" w:type="dxa"/>
+      </w:tblCellMar>
+    </w:tblPr>
+    <w:tcPr>
+      <w:shd w:val="clear" w:color="auto" w:fill="E6E6E6"/>
+    </w:tcPr>
+  </w:style>
+  <w:style w:type="table" w:customStyle="1" w:styleId="a0">
+    <w:basedOn w:val="TableNormal"/>
+    <w:pPr>
+      <w:spacing w:after="0" w:line="240" w:lineRule="auto"/>
+    </w:pPr>
+    <w:tblPr>
+      <w:tblStyleRowBandSize w:val="1"/>
+      <w:tblStyleColBandSize w:val="1"/>
+      <w:tblCellMar>
+        <w:top w:w="72" w:type="dxa"/>
+        <w:left w:w="115" w:type="dxa"/>
+        <w:bottom w:w="72" w:type="dxa"/>
+        <w:right w:w="115" w:type="dxa"/>
+      </w:tblCellMar>
+    </w:tblPr>
+    <w:tcPr>
+      <w:shd w:val="clear" w:color="auto" w:fill="E6E6E6"/>
+    </w:tcPr>
+    <w:tblStylePr w:type="firstRow">
+      <w:rPr>
+        <w:b/>
+        <w:color w:val="FFFFFF"/>
+      </w:rPr>
+      <w:tblPr/>
+      <w:tcPr>
+        <w:tcBorders>
+          <w:bottom w:val="single" w:sz="12" w:space="0" w:color="FFFFFF"/>
+        </w:tcBorders>
+        <w:shd w:val="clear" w:color="auto" w:fill="9E3A38"/>
+      </w:tcPr>
+    </w:tblStylePr>
+    <w:tblStylePr w:type="lastRow">
+      <w:rPr>
+        <w:b/>
+        <w:color w:val="9E3A38"/>
+      </w:rPr>
+      <w:tblPr/>
+      <w:tcPr>
+        <w:tcBorders>
+          <w:top w:val="single" w:sz="12" w:space="0" w:color="000000"/>
+        </w:tcBorders>
+        <w:shd w:val="clear" w:color="auto" w:fill="FFFFFF"/>
+      </w:tcPr>
+    </w:tblStylePr>
+    <w:tblStylePr w:type="firstCol">
+      <w:rPr>
+        <w:b/>
+      </w:rPr>
+    </w:tblStylePr>
+    <w:tblStylePr w:type="lastCol">
+      <w:rPr>
+        <w:b/>
+      </w:rPr>
+    </w:tblStylePr>
+    <w:tblStylePr w:type="band1Vert">
+      <w:tblPr/>
+      <w:tcPr>
+        <w:tcBorders>
+          <w:top w:val="nil"/>
+          <w:left w:val="nil"/>
+          <w:bottom w:val="nil"/>
+          <w:right w:val="nil"/>
+          <w:insideH w:val="nil"/>
+          <w:insideV w:val="nil"/>
+        </w:tcBorders>
+        <w:shd w:val="clear" w:color="auto" w:fill="C0C0C0"/>
+      </w:tcPr>
+    </w:tblStylePr>
+    <w:tblStylePr w:type="band1Horz">
+      <w:tblPr/>
+      <w:tcPr>
+        <w:shd w:val="clear" w:color="auto" w:fill="CCCCCC"/>
+      </w:tcPr>
+    </w:tblStylePr>
+  </w:style>
+  <w:style w:type="table" w:customStyle="1" w:styleId="a1">
+    <w:basedOn w:val="TableNormal"/>
+    <w:pPr>
+      <w:spacing w:after="0" w:line="240" w:lineRule="auto"/>
+    </w:pPr>
+    <w:tblPr>
+      <w:tblStyleRowBandSize w:val="1"/>
+      <w:tblStyleColBandSize w:val="1"/>
+      <w:tblCellMar>
+        <w:top w:w="72" w:type="dxa"/>
+        <w:left w:w="115" w:type="dxa"/>
+        <w:bottom w:w="72" w:type="dxa"/>
+        <w:right w:w="115" w:type="dxa"/>
+      </w:tblCellMar>
+    </w:tblPr>
+    <w:tcPr>
+      <w:shd w:val="clear" w:color="auto" w:fill="E6E6E6"/>
+    </w:tcPr>
+  </w:style>
+  <w:style w:type="paragraph" w:styleId="Textbubliny">
+    <w:name w:val="Balloon Text"/>
+    <w:basedOn w:val="Normlny"/>
+    <w:link w:val="TextbublinyChar"/>
+    <w:uiPriority w:val="99"/>
+    <w:semiHidden/>
+    <w:unhideWhenUsed/>
+    <w:rsid w:val="00B565ED"/>
+    <w:pPr>
+      <w:spacing w:after="0" w:line="240" w:lineRule="auto"/>
+    </w:pPr>
+    <w:rPr>
+      <w:rFonts w:ascii="Tahoma" w:hAnsi="Tahoma" w:cs="Tahoma"/>
+      <w:sz w:val="16"/>
+      <w:szCs w:val="16"/>
+    </w:rPr>
+  </w:style>
+  <w:style w:type="character" w:customStyle="1" w:styleId="TextbublinyChar">
+    <w:name w:val="Text bubliny Char"/>
+    <w:basedOn w:val="Predvolenpsmoodseku"/>
+    <w:link w:val="Textbubliny"/>
+    <w:uiPriority w:val="99"/>
+    <w:semiHidden/>
+    <w:rsid w:val="00B565ED"/>
+    <w:rPr>
+      <w:rFonts w:ascii="Tahoma" w:hAnsi="Tahoma" w:cs="Tahoma"/>
+      <w:sz w:val="16"/>
+      <w:szCs w:val="16"/>
+    </w:rPr>
+  </w:style>
+  <w:style w:type="paragraph" w:styleId="Hlavika">
+    <w:name w:val="header"/>
+    <w:basedOn w:val="Normlny"/>
+    <w:link w:val="HlavikaChar"/>
+    <w:uiPriority w:val="99"/>
+    <w:unhideWhenUsed/>
+    <w:rsid w:val="00B565ED"/>
+    <w:pPr>
+      <w:tabs>
+        <w:tab w:val="center" w:pos="4536"/>
+        <w:tab w:val="right" w:pos="9072"/>
+      </w:tabs>
+      <w:spacing w:after="0" w:line="240" w:lineRule="auto"/>
+    </w:pPr>
+  </w:style>
+  <w:style w:type="character" w:customStyle="1" w:styleId="HlavikaChar">
+    <w:name w:val="Hlavička Char"/>
+    <w:basedOn w:val="Predvolenpsmoodseku"/>
+    <w:link w:val="Hlavika"/>
+    <w:uiPriority w:val="99"/>
+    <w:rsid w:val="00B565ED"/>
+  </w:style>
+  <w:style w:type="paragraph" w:styleId="Pta">
+    <w:name w:val="footer"/>
+    <w:basedOn w:val="Normlny"/>
+    <w:link w:val="PtaChar"/>
+    <w:uiPriority w:val="99"/>
+    <w:unhideWhenUsed/>
+    <w:rsid w:val="00B565ED"/>
+    <w:pPr>
+      <w:tabs>
+        <w:tab w:val="center" w:pos="4536"/>
+        <w:tab w:val="right" w:pos="9072"/>
+      </w:tabs>
+      <w:spacing w:after="0" w:line="240" w:lineRule="auto"/>
+    </w:pPr>
+  </w:style>
+  <w:style w:type="character" w:customStyle="1" w:styleId="PtaChar">
+    <w:name w:val="Päta Char"/>
+    <w:basedOn w:val="Predvolenpsmoodseku"/>
+    <w:link w:val="Pta"/>
+    <w:uiPriority w:val="99"/>
+    <w:rsid w:val="00B565ED"/>
   </w:style>
 </w:styles>
 </file>

</xml_diff>